<commit_message>
saving changes to word doc
</commit_message>
<xml_diff>
--- a/Homeworks/HW04/PM592_HW4.docx
+++ b/Homeworks/HW04/PM592_HW4.docx
@@ -1604,7 +1604,27 @@
           <w:sz w:val="20"/>
           <w:szCs w:val="20"/>
         </w:rPr>
-        <w:t>&gt; r_sq = r ** 2</w:t>
+        <w:t xml:space="preserve">&gt; </w:t>
+      </w:r>
+      <w:proofErr w:type="spellStart"/>
+      <w:r>
+        <w:rPr>
+          <w:rFonts w:ascii="Consolas" w:eastAsia="Times New Roman" w:hAnsi="Consolas" w:cs="Courier New"/>
+          <w:color w:val="949C8B"/>
+          <w:sz w:val="20"/>
+          <w:szCs w:val="20"/>
+        </w:rPr>
+        <w:t>r_sq</w:t>
+      </w:r>
+      <w:proofErr w:type="spellEnd"/>
+      <w:r>
+        <w:rPr>
+          <w:rFonts w:ascii="Consolas" w:eastAsia="Times New Roman" w:hAnsi="Consolas" w:cs="Courier New"/>
+          <w:color w:val="949C8B"/>
+          <w:sz w:val="20"/>
+          <w:szCs w:val="20"/>
+        </w:rPr>
+        <w:t xml:space="preserve"> = r ** 2</w:t>
       </w:r>
     </w:p>
     <w:p>
@@ -1645,8 +1665,19 @@
           <w:szCs w:val="20"/>
         </w:rPr>
         <w:lastRenderedPageBreak/>
-        <w:t>&gt; r_sq</w:t>
-      </w:r>
+        <w:t xml:space="preserve">&gt; </w:t>
+      </w:r>
+      <w:proofErr w:type="spellStart"/>
+      <w:r>
+        <w:rPr>
+          <w:rFonts w:ascii="Consolas" w:eastAsia="Times New Roman" w:hAnsi="Consolas" w:cs="Courier New"/>
+          <w:color w:val="949C8B"/>
+          <w:sz w:val="20"/>
+          <w:szCs w:val="20"/>
+        </w:rPr>
+        <w:t>r_sq</w:t>
+      </w:r>
+      <w:proofErr w:type="spellEnd"/>
     </w:p>
     <w:p>
       <w:pPr>
@@ -2255,7 +2286,23 @@
                 <w:rFonts w:eastAsia="Times New Roman" w:cstheme="minorHAnsi"/>
                 <w:color w:val="000000"/>
               </w:rPr>
-              <w:t>figure in the article using ggplot.</w:t>
+              <w:t xml:space="preserve">figure in the article using </w:t>
+            </w:r>
+            <w:proofErr w:type="spellStart"/>
+            <w:r>
+              <w:rPr>
+                <w:rFonts w:eastAsia="Times New Roman" w:cstheme="minorHAnsi"/>
+                <w:color w:val="000000"/>
+              </w:rPr>
+              <w:t>ggplot</w:t>
+            </w:r>
+            <w:proofErr w:type="spellEnd"/>
+            <w:r>
+              <w:rPr>
+                <w:rFonts w:eastAsia="Times New Roman" w:cstheme="minorHAnsi"/>
+                <w:color w:val="000000"/>
+              </w:rPr>
+              <w:t>.</w:t>
             </w:r>
             <w:r>
               <w:rPr>
@@ -2335,13 +2382,87 @@
         </w:rPr>
         <w:t xml:space="preserve">&gt; </w:t>
       </w:r>
+      <w:proofErr w:type="spellStart"/>
+      <w:proofErr w:type="gramStart"/>
       <w:r>
         <w:rPr>
           <w:rStyle w:val="gnd-iwgdn2b"/>
           <w:rFonts w:ascii="Consolas" w:hAnsi="Consolas"/>
           <w:color w:val="949C8B"/>
         </w:rPr>
-        <w:t>ggplot(data=happygdp, aes(x=gdp, y=satisfaction)) +</w:t>
+        <w:t>ggplot</w:t>
+      </w:r>
+      <w:proofErr w:type="spellEnd"/>
+      <w:r>
+        <w:rPr>
+          <w:rStyle w:val="gnd-iwgdn2b"/>
+          <w:rFonts w:ascii="Consolas" w:hAnsi="Consolas"/>
+          <w:color w:val="949C8B"/>
+        </w:rPr>
+        <w:t>(</w:t>
+      </w:r>
+      <w:proofErr w:type="gramEnd"/>
+      <w:r>
+        <w:rPr>
+          <w:rStyle w:val="gnd-iwgdn2b"/>
+          <w:rFonts w:ascii="Consolas" w:hAnsi="Consolas"/>
+          <w:color w:val="949C8B"/>
+        </w:rPr>
+        <w:t>data=</w:t>
+      </w:r>
+      <w:proofErr w:type="spellStart"/>
+      <w:r>
+        <w:rPr>
+          <w:rStyle w:val="gnd-iwgdn2b"/>
+          <w:rFonts w:ascii="Consolas" w:hAnsi="Consolas"/>
+          <w:color w:val="949C8B"/>
+        </w:rPr>
+        <w:t>happygdp</w:t>
+      </w:r>
+      <w:proofErr w:type="spellEnd"/>
+      <w:r>
+        <w:rPr>
+          <w:rStyle w:val="gnd-iwgdn2b"/>
+          <w:rFonts w:ascii="Consolas" w:hAnsi="Consolas"/>
+          <w:color w:val="949C8B"/>
+        </w:rPr>
+        <w:t xml:space="preserve">, </w:t>
+      </w:r>
+      <w:proofErr w:type="spellStart"/>
+      <w:r>
+        <w:rPr>
+          <w:rStyle w:val="gnd-iwgdn2b"/>
+          <w:rFonts w:ascii="Consolas" w:hAnsi="Consolas"/>
+          <w:color w:val="949C8B"/>
+        </w:rPr>
+        <w:t>aes</w:t>
+      </w:r>
+      <w:proofErr w:type="spellEnd"/>
+      <w:r>
+        <w:rPr>
+          <w:rStyle w:val="gnd-iwgdn2b"/>
+          <w:rFonts w:ascii="Consolas" w:hAnsi="Consolas"/>
+          <w:color w:val="949C8B"/>
+        </w:rPr>
+        <w:t>(x=</w:t>
+      </w:r>
+      <w:proofErr w:type="spellStart"/>
+      <w:r>
+        <w:rPr>
+          <w:rStyle w:val="gnd-iwgdn2b"/>
+          <w:rFonts w:ascii="Consolas" w:hAnsi="Consolas"/>
+          <w:color w:val="949C8B"/>
+        </w:rPr>
+        <w:t>gdp</w:t>
+      </w:r>
+      <w:proofErr w:type="spellEnd"/>
+      <w:r>
+        <w:rPr>
+          <w:rStyle w:val="gnd-iwgdn2b"/>
+          <w:rFonts w:ascii="Consolas" w:hAnsi="Consolas"/>
+          <w:color w:val="949C8B"/>
+        </w:rPr>
+        <w:t>, y=satisfaction)) +</w:t>
       </w:r>
     </w:p>
     <w:p>
@@ -2369,7 +2490,25 @@
           <w:rFonts w:ascii="Consolas" w:hAnsi="Consolas"/>
           <w:color w:val="949C8B"/>
         </w:rPr>
-        <w:t xml:space="preserve">  geom_point(na.rm = TRUE) +</w:t>
+        <w:t xml:space="preserve">  geom_</w:t>
+      </w:r>
+      <w:proofErr w:type="gramStart"/>
+      <w:r>
+        <w:rPr>
+          <w:rStyle w:val="gnd-iwgdn2b"/>
+          <w:rFonts w:ascii="Consolas" w:hAnsi="Consolas"/>
+          <w:color w:val="949C8B"/>
+        </w:rPr>
+        <w:t>point(</w:t>
+      </w:r>
+      <w:proofErr w:type="gramEnd"/>
+      <w:r>
+        <w:rPr>
+          <w:rStyle w:val="gnd-iwgdn2b"/>
+          <w:rFonts w:ascii="Consolas" w:hAnsi="Consolas"/>
+          <w:color w:val="949C8B"/>
+        </w:rPr>
+        <w:t>na.rm = TRUE) +</w:t>
       </w:r>
     </w:p>
     <w:p>
@@ -2397,7 +2536,97 @@
           <w:rFonts w:ascii="Consolas" w:hAnsi="Consolas"/>
           <w:color w:val="949C8B"/>
         </w:rPr>
-        <w:t xml:space="preserve">  geom_smooth(formula = y ~ x, method="lm", se=FALSE, linetype="dashed", colour = "grey", na.rm = TRUE) +</w:t>
+        <w:t xml:space="preserve">  </w:t>
+      </w:r>
+      <w:proofErr w:type="spellStart"/>
+      <w:r>
+        <w:rPr>
+          <w:rStyle w:val="gnd-iwgdn2b"/>
+          <w:rFonts w:ascii="Consolas" w:hAnsi="Consolas"/>
+          <w:color w:val="949C8B"/>
+        </w:rPr>
+        <w:t>geom_</w:t>
+      </w:r>
+      <w:proofErr w:type="gramStart"/>
+      <w:r>
+        <w:rPr>
+          <w:rStyle w:val="gnd-iwgdn2b"/>
+          <w:rFonts w:ascii="Consolas" w:hAnsi="Consolas"/>
+          <w:color w:val="949C8B"/>
+        </w:rPr>
+        <w:t>smooth</w:t>
+      </w:r>
+      <w:proofErr w:type="spellEnd"/>
+      <w:r>
+        <w:rPr>
+          <w:rStyle w:val="gnd-iwgdn2b"/>
+          <w:rFonts w:ascii="Consolas" w:hAnsi="Consolas"/>
+          <w:color w:val="949C8B"/>
+        </w:rPr>
+        <w:t>(</w:t>
+      </w:r>
+      <w:proofErr w:type="gramEnd"/>
+      <w:r>
+        <w:rPr>
+          <w:rStyle w:val="gnd-iwgdn2b"/>
+          <w:rFonts w:ascii="Consolas" w:hAnsi="Consolas"/>
+          <w:color w:val="949C8B"/>
+        </w:rPr>
+        <w:t>formula = y ~ x, method="</w:t>
+      </w:r>
+      <w:proofErr w:type="spellStart"/>
+      <w:r>
+        <w:rPr>
+          <w:rStyle w:val="gnd-iwgdn2b"/>
+          <w:rFonts w:ascii="Consolas" w:hAnsi="Consolas"/>
+          <w:color w:val="949C8B"/>
+        </w:rPr>
+        <w:t>lm</w:t>
+      </w:r>
+      <w:proofErr w:type="spellEnd"/>
+      <w:r>
+        <w:rPr>
+          <w:rStyle w:val="gnd-iwgdn2b"/>
+          <w:rFonts w:ascii="Consolas" w:hAnsi="Consolas"/>
+          <w:color w:val="949C8B"/>
+        </w:rPr>
+        <w:t xml:space="preserve">", se=FALSE, </w:t>
+      </w:r>
+      <w:proofErr w:type="spellStart"/>
+      <w:r>
+        <w:rPr>
+          <w:rStyle w:val="gnd-iwgdn2b"/>
+          <w:rFonts w:ascii="Consolas" w:hAnsi="Consolas"/>
+          <w:color w:val="949C8B"/>
+        </w:rPr>
+        <w:t>linetype</w:t>
+      </w:r>
+      <w:proofErr w:type="spellEnd"/>
+      <w:r>
+        <w:rPr>
+          <w:rStyle w:val="gnd-iwgdn2b"/>
+          <w:rFonts w:ascii="Consolas" w:hAnsi="Consolas"/>
+          <w:color w:val="949C8B"/>
+        </w:rPr>
+        <w:t xml:space="preserve">="dashed", </w:t>
+      </w:r>
+      <w:proofErr w:type="spellStart"/>
+      <w:r>
+        <w:rPr>
+          <w:rStyle w:val="gnd-iwgdn2b"/>
+          <w:rFonts w:ascii="Consolas" w:hAnsi="Consolas"/>
+          <w:color w:val="949C8B"/>
+        </w:rPr>
+        <w:t>colour</w:t>
+      </w:r>
+      <w:proofErr w:type="spellEnd"/>
+      <w:r>
+        <w:rPr>
+          <w:rStyle w:val="gnd-iwgdn2b"/>
+          <w:rFonts w:ascii="Consolas" w:hAnsi="Consolas"/>
+          <w:color w:val="949C8B"/>
+        </w:rPr>
+        <w:t xml:space="preserve"> = "grey", na.rm = TRUE) +</w:t>
       </w:r>
     </w:p>
     <w:p>
@@ -2425,7 +2654,43 @@
           <w:rFonts w:ascii="Consolas" w:hAnsi="Consolas"/>
           <w:color w:val="949C8B"/>
         </w:rPr>
-        <w:t xml:space="preserve">  theme_minimal() +</w:t>
+        <w:t xml:space="preserve">  </w:t>
+      </w:r>
+      <w:proofErr w:type="spellStart"/>
+      <w:r>
+        <w:rPr>
+          <w:rStyle w:val="gnd-iwgdn2b"/>
+          <w:rFonts w:ascii="Consolas" w:hAnsi="Consolas"/>
+          <w:color w:val="949C8B"/>
+        </w:rPr>
+        <w:t>theme_</w:t>
+      </w:r>
+      <w:proofErr w:type="gramStart"/>
+      <w:r>
+        <w:rPr>
+          <w:rStyle w:val="gnd-iwgdn2b"/>
+          <w:rFonts w:ascii="Consolas" w:hAnsi="Consolas"/>
+          <w:color w:val="949C8B"/>
+        </w:rPr>
+        <w:t>minimal</w:t>
+      </w:r>
+      <w:proofErr w:type="spellEnd"/>
+      <w:r>
+        <w:rPr>
+          <w:rStyle w:val="gnd-iwgdn2b"/>
+          <w:rFonts w:ascii="Consolas" w:hAnsi="Consolas"/>
+          <w:color w:val="949C8B"/>
+        </w:rPr>
+        <w:t>(</w:t>
+      </w:r>
+      <w:proofErr w:type="gramEnd"/>
+      <w:r>
+        <w:rPr>
+          <w:rStyle w:val="gnd-iwgdn2b"/>
+          <w:rFonts w:ascii="Consolas" w:hAnsi="Consolas"/>
+          <w:color w:val="949C8B"/>
+        </w:rPr>
+        <w:t>) +</w:t>
       </w:r>
     </w:p>
     <w:p>
@@ -2452,7 +2717,25 @@
           <w:rFonts w:ascii="Consolas" w:hAnsi="Consolas"/>
           <w:color w:val="949C8B"/>
         </w:rPr>
-        <w:t xml:space="preserve">  labs(y="Life satisfaction score", x="GDP per capita")</w:t>
+        <w:t xml:space="preserve">  </w:t>
+      </w:r>
+      <w:proofErr w:type="gramStart"/>
+      <w:r>
+        <w:rPr>
+          <w:rStyle w:val="gnd-iwgdn2b"/>
+          <w:rFonts w:ascii="Consolas" w:hAnsi="Consolas"/>
+          <w:color w:val="949C8B"/>
+        </w:rPr>
+        <w:t>labs(</w:t>
+      </w:r>
+      <w:proofErr w:type="gramEnd"/>
+      <w:r>
+        <w:rPr>
+          <w:rStyle w:val="gnd-iwgdn2b"/>
+          <w:rFonts w:ascii="Consolas" w:hAnsi="Consolas"/>
+          <w:color w:val="949C8B"/>
+        </w:rPr>
+        <w:t>y="Life satisfaction score", x="GDP per capita")</w:t>
       </w:r>
     </w:p>
     <w:p>
@@ -2714,7 +2997,71 @@
           <w:rFonts w:ascii="Consolas" w:hAnsi="Consolas"/>
           <w:color w:val="949C8B"/>
         </w:rPr>
-        <w:t>m.2b &lt;- lm(satisfaction ~ gdp, data = happygdp)</w:t>
+        <w:t xml:space="preserve">m.2b &lt;- </w:t>
+      </w:r>
+      <w:proofErr w:type="spellStart"/>
+      <w:proofErr w:type="gramStart"/>
+      <w:r>
+        <w:rPr>
+          <w:rStyle w:val="gnd-iwgdn2b"/>
+          <w:rFonts w:ascii="Consolas" w:hAnsi="Consolas"/>
+          <w:color w:val="949C8B"/>
+        </w:rPr>
+        <w:t>lm</w:t>
+      </w:r>
+      <w:proofErr w:type="spellEnd"/>
+      <w:r>
+        <w:rPr>
+          <w:rStyle w:val="gnd-iwgdn2b"/>
+          <w:rFonts w:ascii="Consolas" w:hAnsi="Consolas"/>
+          <w:color w:val="949C8B"/>
+        </w:rPr>
+        <w:t>(</w:t>
+      </w:r>
+      <w:proofErr w:type="gramEnd"/>
+      <w:r>
+        <w:rPr>
+          <w:rStyle w:val="gnd-iwgdn2b"/>
+          <w:rFonts w:ascii="Consolas" w:hAnsi="Consolas"/>
+          <w:color w:val="949C8B"/>
+        </w:rPr>
+        <w:t xml:space="preserve">satisfaction ~ </w:t>
+      </w:r>
+      <w:proofErr w:type="spellStart"/>
+      <w:r>
+        <w:rPr>
+          <w:rStyle w:val="gnd-iwgdn2b"/>
+          <w:rFonts w:ascii="Consolas" w:hAnsi="Consolas"/>
+          <w:color w:val="949C8B"/>
+        </w:rPr>
+        <w:t>gdp</w:t>
+      </w:r>
+      <w:proofErr w:type="spellEnd"/>
+      <w:r>
+        <w:rPr>
+          <w:rStyle w:val="gnd-iwgdn2b"/>
+          <w:rFonts w:ascii="Consolas" w:hAnsi="Consolas"/>
+          <w:color w:val="949C8B"/>
+        </w:rPr>
+        <w:t xml:space="preserve">, data = </w:t>
+      </w:r>
+      <w:proofErr w:type="spellStart"/>
+      <w:r>
+        <w:rPr>
+          <w:rStyle w:val="gnd-iwgdn2b"/>
+          <w:rFonts w:ascii="Consolas" w:hAnsi="Consolas"/>
+          <w:color w:val="949C8B"/>
+        </w:rPr>
+        <w:t>happygdp</w:t>
+      </w:r>
+      <w:proofErr w:type="spellEnd"/>
+      <w:r>
+        <w:rPr>
+          <w:rStyle w:val="gnd-iwgdn2b"/>
+          <w:rFonts w:ascii="Consolas" w:hAnsi="Consolas"/>
+          <w:color w:val="949C8B"/>
+        </w:rPr>
+        <w:t>)</w:t>
       </w:r>
     </w:p>
     <w:p>
@@ -2736,13 +3083,23 @@
         </w:rPr>
         <w:t xml:space="preserve">&gt; </w:t>
       </w:r>
+      <w:proofErr w:type="gramStart"/>
       <w:r>
         <w:rPr>
           <w:rStyle w:val="gnd-iwgdn2b"/>
           <w:rFonts w:ascii="Consolas" w:hAnsi="Consolas"/>
           <w:color w:val="949C8B"/>
         </w:rPr>
-        <w:t>summary(m.2b)</w:t>
+        <w:t>summary(</w:t>
+      </w:r>
+      <w:proofErr w:type="gramEnd"/>
+      <w:r>
+        <w:rPr>
+          <w:rStyle w:val="gnd-iwgdn2b"/>
+          <w:rFonts w:ascii="Consolas" w:hAnsi="Consolas"/>
+          <w:color w:val="949C8B"/>
+        </w:rPr>
+        <w:t>m.2b)</w:t>
       </w:r>
     </w:p>
     <w:p>
@@ -2792,14 +3149,76 @@
           <w:bdr w:val="none" w:sz="0" w:space="0" w:color="auto" w:frame="1"/>
         </w:rPr>
       </w:pPr>
-      <w:r>
-        <w:rPr>
-          <w:rStyle w:val="gnd-iwgdh3b"/>
-          <w:rFonts w:ascii="Consolas" w:hAnsi="Consolas"/>
-          <w:color w:val="FCFFE0"/>
-          <w:bdr w:val="none" w:sz="0" w:space="0" w:color="auto" w:frame="1"/>
-        </w:rPr>
-        <w:t>lm(formula = satisfaction ~ gdp, data = happygdp)</w:t>
+      <w:proofErr w:type="spellStart"/>
+      <w:proofErr w:type="gramStart"/>
+      <w:r>
+        <w:rPr>
+          <w:rStyle w:val="gnd-iwgdh3b"/>
+          <w:rFonts w:ascii="Consolas" w:hAnsi="Consolas"/>
+          <w:color w:val="FCFFE0"/>
+          <w:bdr w:val="none" w:sz="0" w:space="0" w:color="auto" w:frame="1"/>
+        </w:rPr>
+        <w:t>lm</w:t>
+      </w:r>
+      <w:proofErr w:type="spellEnd"/>
+      <w:r>
+        <w:rPr>
+          <w:rStyle w:val="gnd-iwgdh3b"/>
+          <w:rFonts w:ascii="Consolas" w:hAnsi="Consolas"/>
+          <w:color w:val="FCFFE0"/>
+          <w:bdr w:val="none" w:sz="0" w:space="0" w:color="auto" w:frame="1"/>
+        </w:rPr>
+        <w:t>(</w:t>
+      </w:r>
+      <w:proofErr w:type="gramEnd"/>
+      <w:r>
+        <w:rPr>
+          <w:rStyle w:val="gnd-iwgdh3b"/>
+          <w:rFonts w:ascii="Consolas" w:hAnsi="Consolas"/>
+          <w:color w:val="FCFFE0"/>
+          <w:bdr w:val="none" w:sz="0" w:space="0" w:color="auto" w:frame="1"/>
+        </w:rPr>
+        <w:t xml:space="preserve">formula = satisfaction ~ </w:t>
+      </w:r>
+      <w:proofErr w:type="spellStart"/>
+      <w:r>
+        <w:rPr>
+          <w:rStyle w:val="gnd-iwgdh3b"/>
+          <w:rFonts w:ascii="Consolas" w:hAnsi="Consolas"/>
+          <w:color w:val="FCFFE0"/>
+          <w:bdr w:val="none" w:sz="0" w:space="0" w:color="auto" w:frame="1"/>
+        </w:rPr>
+        <w:t>gdp</w:t>
+      </w:r>
+      <w:proofErr w:type="spellEnd"/>
+      <w:r>
+        <w:rPr>
+          <w:rStyle w:val="gnd-iwgdh3b"/>
+          <w:rFonts w:ascii="Consolas" w:hAnsi="Consolas"/>
+          <w:color w:val="FCFFE0"/>
+          <w:bdr w:val="none" w:sz="0" w:space="0" w:color="auto" w:frame="1"/>
+        </w:rPr>
+        <w:t xml:space="preserve">, data = </w:t>
+      </w:r>
+      <w:proofErr w:type="spellStart"/>
+      <w:r>
+        <w:rPr>
+          <w:rStyle w:val="gnd-iwgdh3b"/>
+          <w:rFonts w:ascii="Consolas" w:hAnsi="Consolas"/>
+          <w:color w:val="FCFFE0"/>
+          <w:bdr w:val="none" w:sz="0" w:space="0" w:color="auto" w:frame="1"/>
+        </w:rPr>
+        <w:t>happygdp</w:t>
+      </w:r>
+      <w:proofErr w:type="spellEnd"/>
+      <w:r>
+        <w:rPr>
+          <w:rStyle w:val="gnd-iwgdh3b"/>
+          <w:rFonts w:ascii="Consolas" w:hAnsi="Consolas"/>
+          <w:color w:val="FCFFE0"/>
+          <w:bdr w:val="none" w:sz="0" w:space="0" w:color="auto" w:frame="1"/>
+        </w:rPr>
+        <w:t>)</w:t>
       </w:r>
     </w:p>
     <w:p>
@@ -2856,7 +3275,27 @@
           <w:color w:val="FCFFE0"/>
           <w:bdr w:val="none" w:sz="0" w:space="0" w:color="auto" w:frame="1"/>
         </w:rPr>
-        <w:t xml:space="preserve">    Min      1Q  Median      3Q     Max </w:t>
+        <w:t xml:space="preserve">    Min      1</w:t>
+      </w:r>
+      <w:proofErr w:type="gramStart"/>
+      <w:r>
+        <w:rPr>
+          <w:rStyle w:val="gnd-iwgdh3b"/>
+          <w:rFonts w:ascii="Consolas" w:hAnsi="Consolas"/>
+          <w:color w:val="FCFFE0"/>
+          <w:bdr w:val="none" w:sz="0" w:space="0" w:color="auto" w:frame="1"/>
+        </w:rPr>
+        <w:t>Q  Median</w:t>
+      </w:r>
+      <w:proofErr w:type="gramEnd"/>
+      <w:r>
+        <w:rPr>
+          <w:rStyle w:val="gnd-iwgdh3b"/>
+          <w:rFonts w:ascii="Consolas" w:hAnsi="Consolas"/>
+          <w:color w:val="FCFFE0"/>
+          <w:bdr w:val="none" w:sz="0" w:space="0" w:color="auto" w:frame="1"/>
+        </w:rPr>
+        <w:t xml:space="preserve">      3Q     Max </w:t>
       </w:r>
     </w:p>
     <w:p>
@@ -2878,7 +3317,27 @@
           <w:color w:val="FCFFE0"/>
           <w:bdr w:val="none" w:sz="0" w:space="0" w:color="auto" w:frame="1"/>
         </w:rPr>
-        <w:t xml:space="preserve">-2.3177 -0.5591  0.1170  0.5092  1.7862 </w:t>
+        <w:t>-2.3177 -0.</w:t>
+      </w:r>
+      <w:proofErr w:type="gramStart"/>
+      <w:r>
+        <w:rPr>
+          <w:rStyle w:val="gnd-iwgdh3b"/>
+          <w:rFonts w:ascii="Consolas" w:hAnsi="Consolas"/>
+          <w:color w:val="FCFFE0"/>
+          <w:bdr w:val="none" w:sz="0" w:space="0" w:color="auto" w:frame="1"/>
+        </w:rPr>
+        <w:t>5591  0.1170</w:t>
+      </w:r>
+      <w:proofErr w:type="gramEnd"/>
+      <w:r>
+        <w:rPr>
+          <w:rStyle w:val="gnd-iwgdh3b"/>
+          <w:rFonts w:ascii="Consolas" w:hAnsi="Consolas"/>
+          <w:color w:val="FCFFE0"/>
+          <w:bdr w:val="none" w:sz="0" w:space="0" w:color="auto" w:frame="1"/>
+        </w:rPr>
+        <w:t xml:space="preserve">  0.5092  1.7862 </w:t>
       </w:r>
     </w:p>
     <w:p>
@@ -2935,7 +3394,27 @@
           <w:color w:val="FCFFE0"/>
           <w:bdr w:val="none" w:sz="0" w:space="0" w:color="auto" w:frame="1"/>
         </w:rPr>
-        <w:t xml:space="preserve">             Estimate Std. Error t value Pr(&gt;|t|)    </w:t>
+        <w:t xml:space="preserve">             Estimate Std. Error t value </w:t>
+      </w:r>
+      <w:proofErr w:type="spellStart"/>
+      <w:r>
+        <w:rPr>
+          <w:rStyle w:val="gnd-iwgdh3b"/>
+          <w:rFonts w:ascii="Consolas" w:hAnsi="Consolas"/>
+          <w:color w:val="FCFFE0"/>
+          <w:bdr w:val="none" w:sz="0" w:space="0" w:color="auto" w:frame="1"/>
+        </w:rPr>
+        <w:t>Pr</w:t>
+      </w:r>
+      <w:proofErr w:type="spellEnd"/>
+      <w:r>
+        <w:rPr>
+          <w:rStyle w:val="gnd-iwgdh3b"/>
+          <w:rFonts w:ascii="Consolas" w:hAnsi="Consolas"/>
+          <w:color w:val="FCFFE0"/>
+          <w:bdr w:val="none" w:sz="0" w:space="0" w:color="auto" w:frame="1"/>
+        </w:rPr>
+        <w:t xml:space="preserve">(&gt;|t|)    </w:t>
       </w:r>
     </w:p>
     <w:p>
@@ -2957,7 +3436,27 @@
           <w:color w:val="FCFFE0"/>
           <w:bdr w:val="none" w:sz="0" w:space="0" w:color="auto" w:frame="1"/>
         </w:rPr>
-        <w:t>(Intercept) 4.793e+00  8.344e-02   57.45   &lt;2e-16 ***</w:t>
+        <w:t>(Intercept) 4.793e+</w:t>
+      </w:r>
+      <w:proofErr w:type="gramStart"/>
+      <w:r>
+        <w:rPr>
+          <w:rStyle w:val="gnd-iwgdh3b"/>
+          <w:rFonts w:ascii="Consolas" w:hAnsi="Consolas"/>
+          <w:color w:val="FCFFE0"/>
+          <w:bdr w:val="none" w:sz="0" w:space="0" w:color="auto" w:frame="1"/>
+        </w:rPr>
+        <w:t>00  8.344e</w:t>
+      </w:r>
+      <w:proofErr w:type="gramEnd"/>
+      <w:r>
+        <w:rPr>
+          <w:rStyle w:val="gnd-iwgdh3b"/>
+          <w:rFonts w:ascii="Consolas" w:hAnsi="Consolas"/>
+          <w:color w:val="FCFFE0"/>
+          <w:bdr w:val="none" w:sz="0" w:space="0" w:color="auto" w:frame="1"/>
+        </w:rPr>
+        <w:t>-02   57.45   &lt;2e-16 ***</w:t>
       </w:r>
     </w:p>
     <w:p>
@@ -2972,14 +3471,45 @@
           <w:bdr w:val="none" w:sz="0" w:space="0" w:color="auto" w:frame="1"/>
         </w:rPr>
       </w:pPr>
-      <w:r>
-        <w:rPr>
-          <w:rStyle w:val="gnd-iwgdh3b"/>
-          <w:rFonts w:ascii="Consolas" w:hAnsi="Consolas"/>
-          <w:color w:val="FCFFE0"/>
-          <w:bdr w:val="none" w:sz="0" w:space="0" w:color="auto" w:frame="1"/>
-        </w:rPr>
-        <w:t>gdp         4.087e-05  3.279e-06   12.46   &lt;2e-16 ***</w:t>
+      <w:proofErr w:type="spellStart"/>
+      <w:r>
+        <w:rPr>
+          <w:rStyle w:val="gnd-iwgdh3b"/>
+          <w:rFonts w:ascii="Consolas" w:hAnsi="Consolas"/>
+          <w:color w:val="FCFFE0"/>
+          <w:bdr w:val="none" w:sz="0" w:space="0" w:color="auto" w:frame="1"/>
+        </w:rPr>
+        <w:t>gdp</w:t>
+      </w:r>
+      <w:proofErr w:type="spellEnd"/>
+      <w:r>
+        <w:rPr>
+          <w:rStyle w:val="gnd-iwgdh3b"/>
+          <w:rFonts w:ascii="Consolas" w:hAnsi="Consolas"/>
+          <w:color w:val="FCFFE0"/>
+          <w:bdr w:val="none" w:sz="0" w:space="0" w:color="auto" w:frame="1"/>
+        </w:rPr>
+        <w:t xml:space="preserve">         4.087e-</w:t>
+      </w:r>
+      <w:proofErr w:type="gramStart"/>
+      <w:r>
+        <w:rPr>
+          <w:rStyle w:val="gnd-iwgdh3b"/>
+          <w:rFonts w:ascii="Consolas" w:hAnsi="Consolas"/>
+          <w:color w:val="FCFFE0"/>
+          <w:bdr w:val="none" w:sz="0" w:space="0" w:color="auto" w:frame="1"/>
+        </w:rPr>
+        <w:t>05  3.279e</w:t>
+      </w:r>
+      <w:proofErr w:type="gramEnd"/>
+      <w:r>
+        <w:rPr>
+          <w:rStyle w:val="gnd-iwgdh3b"/>
+          <w:rFonts w:ascii="Consolas" w:hAnsi="Consolas"/>
+          <w:color w:val="FCFFE0"/>
+          <w:bdr w:val="none" w:sz="0" w:space="0" w:color="auto" w:frame="1"/>
+        </w:rPr>
+        <w:t>-06   12.46   &lt;2e-16 ***</w:t>
       </w:r>
     </w:p>
     <w:p>
@@ -3016,14 +3546,45 @@
           <w:bdr w:val="none" w:sz="0" w:space="0" w:color="auto" w:frame="1"/>
         </w:rPr>
       </w:pPr>
-      <w:r>
-        <w:rPr>
-          <w:rStyle w:val="gnd-iwgdh3b"/>
-          <w:rFonts w:ascii="Consolas" w:hAnsi="Consolas"/>
-          <w:color w:val="FCFFE0"/>
-          <w:bdr w:val="none" w:sz="0" w:space="0" w:color="auto" w:frame="1"/>
-        </w:rPr>
-        <w:t>Signif. codes:  0 ‘***’ 0.001 ‘**’ 0.01 ‘*’ 0.05 ‘.’ 0.1 ‘ ’ 1</w:t>
+      <w:proofErr w:type="spellStart"/>
+      <w:r>
+        <w:rPr>
+          <w:rStyle w:val="gnd-iwgdh3b"/>
+          <w:rFonts w:ascii="Consolas" w:hAnsi="Consolas"/>
+          <w:color w:val="FCFFE0"/>
+          <w:bdr w:val="none" w:sz="0" w:space="0" w:color="auto" w:frame="1"/>
+        </w:rPr>
+        <w:t>Signif</w:t>
+      </w:r>
+      <w:proofErr w:type="spellEnd"/>
+      <w:r>
+        <w:rPr>
+          <w:rStyle w:val="gnd-iwgdh3b"/>
+          <w:rFonts w:ascii="Consolas" w:hAnsi="Consolas"/>
+          <w:color w:val="FCFFE0"/>
+          <w:bdr w:val="none" w:sz="0" w:space="0" w:color="auto" w:frame="1"/>
+        </w:rPr>
+        <w:t xml:space="preserve">. codes:  0 ‘***’ 0.001 ‘**’ 0.01 ‘*’ 0.05 ‘.’ 0.1 </w:t>
+      </w:r>
+      <w:proofErr w:type="gramStart"/>
+      <w:r>
+        <w:rPr>
+          <w:rStyle w:val="gnd-iwgdh3b"/>
+          <w:rFonts w:ascii="Consolas" w:hAnsi="Consolas"/>
+          <w:color w:val="FCFFE0"/>
+          <w:bdr w:val="none" w:sz="0" w:space="0" w:color="auto" w:frame="1"/>
+        </w:rPr>
+        <w:t>‘ ’</w:t>
+      </w:r>
+      <w:proofErr w:type="gramEnd"/>
+      <w:r>
+        <w:rPr>
+          <w:rStyle w:val="gnd-iwgdh3b"/>
+          <w:rFonts w:ascii="Consolas" w:hAnsi="Consolas"/>
+          <w:color w:val="FCFFE0"/>
+          <w:bdr w:val="none" w:sz="0" w:space="0" w:color="auto" w:frame="1"/>
+        </w:rPr>
+        <w:t xml:space="preserve"> 1</w:t>
       </w:r>
     </w:p>
     <w:p>
@@ -3112,7 +3673,27 @@
           <w:color w:val="FCFFE0"/>
           <w:bdr w:val="none" w:sz="0" w:space="0" w:color="auto" w:frame="1"/>
         </w:rPr>
-        <w:t>F-statistic: 155.4 on 1 and 135 DF,  p-value: &lt; 2.2e-16</w:t>
+        <w:t xml:space="preserve">F-statistic: 155.4 on 1 and 135 </w:t>
+      </w:r>
+      <w:proofErr w:type="gramStart"/>
+      <w:r>
+        <w:rPr>
+          <w:rStyle w:val="gnd-iwgdh3b"/>
+          <w:rFonts w:ascii="Consolas" w:hAnsi="Consolas"/>
+          <w:color w:val="FCFFE0"/>
+          <w:bdr w:val="none" w:sz="0" w:space="0" w:color="auto" w:frame="1"/>
+        </w:rPr>
+        <w:t>DF,  p</w:t>
+      </w:r>
+      <w:proofErr w:type="gramEnd"/>
+      <w:r>
+        <w:rPr>
+          <w:rStyle w:val="gnd-iwgdh3b"/>
+          <w:rFonts w:ascii="Consolas" w:hAnsi="Consolas"/>
+          <w:color w:val="FCFFE0"/>
+          <w:bdr w:val="none" w:sz="0" w:space="0" w:color="auto" w:frame="1"/>
+        </w:rPr>
+        <w:t>-value: &lt; 2.2e-16</w:t>
       </w:r>
     </w:p>
     <w:p>
@@ -3317,7 +3898,64 @@
                 <w:color w:val="000000"/>
               </w:rPr>
               <w:br/>
-              <w:t>Hint: data %&gt;% bind_cols(sresid = rstandard(model)</w:t>
+              <w:t xml:space="preserve">Hint: data %&gt;% </w:t>
+            </w:r>
+            <w:proofErr w:type="spellStart"/>
+            <w:r>
+              <w:rPr>
+                <w:rFonts w:ascii="Calibri" w:eastAsia="Times New Roman" w:hAnsi="Calibri" w:cs="Calibri"/>
+                <w:color w:val="000000"/>
+              </w:rPr>
+              <w:t>bind_</w:t>
+            </w:r>
+            <w:proofErr w:type="gramStart"/>
+            <w:r>
+              <w:rPr>
+                <w:rFonts w:ascii="Calibri" w:eastAsia="Times New Roman" w:hAnsi="Calibri" w:cs="Calibri"/>
+                <w:color w:val="000000"/>
+              </w:rPr>
+              <w:t>cols</w:t>
+            </w:r>
+            <w:proofErr w:type="spellEnd"/>
+            <w:r>
+              <w:rPr>
+                <w:rFonts w:ascii="Calibri" w:eastAsia="Times New Roman" w:hAnsi="Calibri" w:cs="Calibri"/>
+                <w:color w:val="000000"/>
+              </w:rPr>
+              <w:t>(</w:t>
+            </w:r>
+            <w:proofErr w:type="spellStart"/>
+            <w:proofErr w:type="gramEnd"/>
+            <w:r>
+              <w:rPr>
+                <w:rFonts w:ascii="Calibri" w:eastAsia="Times New Roman" w:hAnsi="Calibri" w:cs="Calibri"/>
+                <w:color w:val="000000"/>
+              </w:rPr>
+              <w:t>sresid</w:t>
+            </w:r>
+            <w:proofErr w:type="spellEnd"/>
+            <w:r>
+              <w:rPr>
+                <w:rFonts w:ascii="Calibri" w:eastAsia="Times New Roman" w:hAnsi="Calibri" w:cs="Calibri"/>
+                <w:color w:val="000000"/>
+              </w:rPr>
+              <w:t xml:space="preserve"> = </w:t>
+            </w:r>
+            <w:proofErr w:type="spellStart"/>
+            <w:r>
+              <w:rPr>
+                <w:rFonts w:ascii="Calibri" w:eastAsia="Times New Roman" w:hAnsi="Calibri" w:cs="Calibri"/>
+                <w:color w:val="000000"/>
+              </w:rPr>
+              <w:t>rstandard</w:t>
+            </w:r>
+            <w:proofErr w:type="spellEnd"/>
+            <w:r>
+              <w:rPr>
+                <w:rFonts w:ascii="Calibri" w:eastAsia="Times New Roman" w:hAnsi="Calibri" w:cs="Calibri"/>
+                <w:color w:val="000000"/>
+              </w:rPr>
+              <w:t>(model)</w:t>
             </w:r>
           </w:p>
         </w:tc>
@@ -3352,13 +3990,23 @@
         </w:rPr>
         <w:t xml:space="preserve">&gt; </w:t>
       </w:r>
+      <w:proofErr w:type="spellStart"/>
       <w:r>
         <w:rPr>
           <w:rStyle w:val="gnd-iwgdn2b"/>
           <w:rFonts w:ascii="Consolas" w:hAnsi="Consolas"/>
           <w:color w:val="949C8B"/>
         </w:rPr>
-        <w:t>happygdp &lt;-</w:t>
+        <w:t>happygdp</w:t>
+      </w:r>
+      <w:proofErr w:type="spellEnd"/>
+      <w:r>
+        <w:rPr>
+          <w:rStyle w:val="gnd-iwgdn2b"/>
+          <w:rFonts w:ascii="Consolas" w:hAnsi="Consolas"/>
+          <w:color w:val="949C8B"/>
+        </w:rPr>
+        <w:t xml:space="preserve"> &lt;-</w:t>
       </w:r>
     </w:p>
     <w:p>
@@ -3386,7 +4034,25 @@
           <w:rFonts w:ascii="Consolas" w:hAnsi="Consolas"/>
           <w:color w:val="949C8B"/>
         </w:rPr>
-        <w:t xml:space="preserve">  happygdp %&gt;%</w:t>
+        <w:t xml:space="preserve">  </w:t>
+      </w:r>
+      <w:proofErr w:type="spellStart"/>
+      <w:r>
+        <w:rPr>
+          <w:rStyle w:val="gnd-iwgdn2b"/>
+          <w:rFonts w:ascii="Consolas" w:hAnsi="Consolas"/>
+          <w:color w:val="949C8B"/>
+        </w:rPr>
+        <w:t>happygdp</w:t>
+      </w:r>
+      <w:proofErr w:type="spellEnd"/>
+      <w:r>
+        <w:rPr>
+          <w:rStyle w:val="gnd-iwgdn2b"/>
+          <w:rFonts w:ascii="Consolas" w:hAnsi="Consolas"/>
+          <w:color w:val="949C8B"/>
+        </w:rPr>
+        <w:t xml:space="preserve"> %&gt;%</w:t>
       </w:r>
     </w:p>
     <w:p>
@@ -3414,7 +4080,71 @@
           <w:rFonts w:ascii="Consolas" w:hAnsi="Consolas"/>
           <w:color w:val="949C8B"/>
         </w:rPr>
-        <w:t xml:space="preserve">  bind_cols(sresid = rstandard(m.2b))</w:t>
+        <w:t xml:space="preserve">  </w:t>
+      </w:r>
+      <w:proofErr w:type="spellStart"/>
+      <w:r>
+        <w:rPr>
+          <w:rStyle w:val="gnd-iwgdn2b"/>
+          <w:rFonts w:ascii="Consolas" w:hAnsi="Consolas"/>
+          <w:color w:val="949C8B"/>
+        </w:rPr>
+        <w:t>bind_</w:t>
+      </w:r>
+      <w:proofErr w:type="gramStart"/>
+      <w:r>
+        <w:rPr>
+          <w:rStyle w:val="gnd-iwgdn2b"/>
+          <w:rFonts w:ascii="Consolas" w:hAnsi="Consolas"/>
+          <w:color w:val="949C8B"/>
+        </w:rPr>
+        <w:t>cols</w:t>
+      </w:r>
+      <w:proofErr w:type="spellEnd"/>
+      <w:r>
+        <w:rPr>
+          <w:rStyle w:val="gnd-iwgdn2b"/>
+          <w:rFonts w:ascii="Consolas" w:hAnsi="Consolas"/>
+          <w:color w:val="949C8B"/>
+        </w:rPr>
+        <w:t>(</w:t>
+      </w:r>
+      <w:proofErr w:type="spellStart"/>
+      <w:proofErr w:type="gramEnd"/>
+      <w:r>
+        <w:rPr>
+          <w:rStyle w:val="gnd-iwgdn2b"/>
+          <w:rFonts w:ascii="Consolas" w:hAnsi="Consolas"/>
+          <w:color w:val="949C8B"/>
+        </w:rPr>
+        <w:t>sresid</w:t>
+      </w:r>
+      <w:proofErr w:type="spellEnd"/>
+      <w:r>
+        <w:rPr>
+          <w:rStyle w:val="gnd-iwgdn2b"/>
+          <w:rFonts w:ascii="Consolas" w:hAnsi="Consolas"/>
+          <w:color w:val="949C8B"/>
+        </w:rPr>
+        <w:t xml:space="preserve"> = </w:t>
+      </w:r>
+      <w:proofErr w:type="spellStart"/>
+      <w:r>
+        <w:rPr>
+          <w:rStyle w:val="gnd-iwgdn2b"/>
+          <w:rFonts w:ascii="Consolas" w:hAnsi="Consolas"/>
+          <w:color w:val="949C8B"/>
+        </w:rPr>
+        <w:t>rstandard</w:t>
+      </w:r>
+      <w:proofErr w:type="spellEnd"/>
+      <w:r>
+        <w:rPr>
+          <w:rStyle w:val="gnd-iwgdn2b"/>
+          <w:rFonts w:ascii="Consolas" w:hAnsi="Consolas"/>
+          <w:color w:val="949C8B"/>
+        </w:rPr>
+        <w:t>(m.2b))</w:t>
       </w:r>
     </w:p>
     <w:p>
@@ -3436,13 +4166,33 @@
         </w:rPr>
         <w:t xml:space="preserve">&gt; </w:t>
       </w:r>
+      <w:proofErr w:type="gramStart"/>
       <w:r>
         <w:rPr>
           <w:rStyle w:val="gnd-iwgdn2b"/>
           <w:rFonts w:ascii="Consolas" w:hAnsi="Consolas"/>
           <w:color w:val="949C8B"/>
         </w:rPr>
-        <w:t>head(happygdp, 6)</w:t>
+        <w:t>head(</w:t>
+      </w:r>
+      <w:proofErr w:type="spellStart"/>
+      <w:proofErr w:type="gramEnd"/>
+      <w:r>
+        <w:rPr>
+          <w:rStyle w:val="gnd-iwgdn2b"/>
+          <w:rFonts w:ascii="Consolas" w:hAnsi="Consolas"/>
+          <w:color w:val="949C8B"/>
+        </w:rPr>
+        <w:t>happygdp</w:t>
+      </w:r>
+      <w:proofErr w:type="spellEnd"/>
+      <w:r>
+        <w:rPr>
+          <w:rStyle w:val="gnd-iwgdn2b"/>
+          <w:rFonts w:ascii="Consolas" w:hAnsi="Consolas"/>
+          <w:color w:val="949C8B"/>
+        </w:rPr>
+        <w:t>, 6)</w:t>
       </w:r>
     </w:p>
     <w:p>
@@ -3464,7 +4214,27 @@
           <w:color w:val="FCFFE0"/>
           <w:bdr w:val="none" w:sz="0" w:space="0" w:color="auto" w:frame="1"/>
         </w:rPr>
-        <w:t># A tibble: 6 × 4</w:t>
+        <w:t xml:space="preserve"># A </w:t>
+      </w:r>
+      <w:proofErr w:type="spellStart"/>
+      <w:r>
+        <w:rPr>
+          <w:rStyle w:val="gnd-iwgdh3b"/>
+          <w:rFonts w:ascii="Consolas" w:hAnsi="Consolas"/>
+          <w:color w:val="FCFFE0"/>
+          <w:bdr w:val="none" w:sz="0" w:space="0" w:color="auto" w:frame="1"/>
+        </w:rPr>
+        <w:t>tibble</w:t>
+      </w:r>
+      <w:proofErr w:type="spellEnd"/>
+      <w:r>
+        <w:rPr>
+          <w:rStyle w:val="gnd-iwgdh3b"/>
+          <w:rFonts w:ascii="Consolas" w:hAnsi="Consolas"/>
+          <w:color w:val="FCFFE0"/>
+          <w:bdr w:val="none" w:sz="0" w:space="0" w:color="auto" w:frame="1"/>
+        </w:rPr>
+        <w:t>: 6 × 4</w:t>
       </w:r>
     </w:p>
     <w:p>
@@ -3486,8 +4256,39 @@
           <w:color w:val="FCFFE0"/>
           <w:bdr w:val="none" w:sz="0" w:space="0" w:color="auto" w:frame="1"/>
         </w:rPr>
-        <w:t xml:space="preserve">  country     satisfaction    gdp sresid</w:t>
-      </w:r>
+        <w:t xml:space="preserve">  country     satisfaction    </w:t>
+      </w:r>
+      <w:proofErr w:type="spellStart"/>
+      <w:r>
+        <w:rPr>
+          <w:rStyle w:val="gnd-iwgdh3b"/>
+          <w:rFonts w:ascii="Consolas" w:hAnsi="Consolas"/>
+          <w:color w:val="FCFFE0"/>
+          <w:bdr w:val="none" w:sz="0" w:space="0" w:color="auto" w:frame="1"/>
+        </w:rPr>
+        <w:t>gdp</w:t>
+      </w:r>
+      <w:proofErr w:type="spellEnd"/>
+      <w:r>
+        <w:rPr>
+          <w:rStyle w:val="gnd-iwgdh3b"/>
+          <w:rFonts w:ascii="Consolas" w:hAnsi="Consolas"/>
+          <w:color w:val="FCFFE0"/>
+          <w:bdr w:val="none" w:sz="0" w:space="0" w:color="auto" w:frame="1"/>
+        </w:rPr>
+        <w:t xml:space="preserve"> </w:t>
+      </w:r>
+      <w:proofErr w:type="spellStart"/>
+      <w:r>
+        <w:rPr>
+          <w:rStyle w:val="gnd-iwgdh3b"/>
+          <w:rFonts w:ascii="Consolas" w:hAnsi="Consolas"/>
+          <w:color w:val="FCFFE0"/>
+          <w:bdr w:val="none" w:sz="0" w:space="0" w:color="auto" w:frame="1"/>
+        </w:rPr>
+        <w:t>sresid</w:t>
+      </w:r>
+      <w:proofErr w:type="spellEnd"/>
     </w:p>
     <w:p>
       <w:pPr>
@@ -3519,17 +4320,9 @@
           <w:color w:val="FCFFE0"/>
           <w:bdr w:val="none" w:sz="0" w:space="0" w:color="auto" w:frame="1"/>
         </w:rPr>
-        <w:t>&lt;chr&gt;</w:t>
-      </w:r>
-      <w:r>
-        <w:rPr>
-          <w:rStyle w:val="gnd-iwgdh3b"/>
-          <w:rFonts w:ascii="Consolas" w:hAnsi="Consolas"/>
-          <w:color w:val="FCFFE0"/>
-          <w:bdr w:val="none" w:sz="0" w:space="0" w:color="auto" w:frame="1"/>
-        </w:rPr>
-        <w:t xml:space="preserve">              </w:t>
-      </w:r>
+        <w:t>&lt;</w:t>
+      </w:r>
+      <w:proofErr w:type="spellStart"/>
       <w:r>
         <w:rPr>
           <w:rStyle w:val="gnd-iwgdh3b"/>
@@ -3539,17 +4332,9 @@
           <w:color w:val="FCFFE0"/>
           <w:bdr w:val="none" w:sz="0" w:space="0" w:color="auto" w:frame="1"/>
         </w:rPr>
-        <w:t>&lt;dbl&gt;</w:t>
-      </w:r>
-      <w:r>
-        <w:rPr>
-          <w:rStyle w:val="gnd-iwgdh3b"/>
-          <w:rFonts w:ascii="Consolas" w:hAnsi="Consolas"/>
-          <w:color w:val="FCFFE0"/>
-          <w:bdr w:val="none" w:sz="0" w:space="0" w:color="auto" w:frame="1"/>
-        </w:rPr>
-        <w:t xml:space="preserve">  </w:t>
-      </w:r>
+        <w:t>chr</w:t>
+      </w:r>
+      <w:proofErr w:type="spellEnd"/>
       <w:r>
         <w:rPr>
           <w:rStyle w:val="gnd-iwgdh3b"/>
@@ -3559,16 +4344,16 @@
           <w:color w:val="FCFFE0"/>
           <w:bdr w:val="none" w:sz="0" w:space="0" w:color="auto" w:frame="1"/>
         </w:rPr>
-        <w:t>&lt;dbl&gt;</w:t>
-      </w:r>
-      <w:r>
-        <w:rPr>
-          <w:rStyle w:val="gnd-iwgdh3b"/>
-          <w:rFonts w:ascii="Consolas" w:hAnsi="Consolas"/>
-          <w:color w:val="FCFFE0"/>
-          <w:bdr w:val="none" w:sz="0" w:space="0" w:color="auto" w:frame="1"/>
-        </w:rPr>
-        <w:t xml:space="preserve">  </w:t>
+        <w:t>&gt;</w:t>
+      </w:r>
+      <w:r>
+        <w:rPr>
+          <w:rStyle w:val="gnd-iwgdh3b"/>
+          <w:rFonts w:ascii="Consolas" w:hAnsi="Consolas"/>
+          <w:color w:val="FCFFE0"/>
+          <w:bdr w:val="none" w:sz="0" w:space="0" w:color="auto" w:frame="1"/>
+        </w:rPr>
+        <w:t xml:space="preserve">              </w:t>
       </w:r>
       <w:r>
         <w:rPr>
@@ -3579,7 +4364,121 @@
           <w:color w:val="FCFFE0"/>
           <w:bdr w:val="none" w:sz="0" w:space="0" w:color="auto" w:frame="1"/>
         </w:rPr>
-        <w:t>&lt;dbl&gt;</w:t>
+        <w:t>&lt;</w:t>
+      </w:r>
+      <w:proofErr w:type="spellStart"/>
+      <w:r>
+        <w:rPr>
+          <w:rStyle w:val="gnd-iwgdh3b"/>
+          <w:rFonts w:ascii="Consolas" w:hAnsi="Consolas"/>
+          <w:i/>
+          <w:iCs/>
+          <w:color w:val="FCFFE0"/>
+          <w:bdr w:val="none" w:sz="0" w:space="0" w:color="auto" w:frame="1"/>
+        </w:rPr>
+        <w:t>dbl</w:t>
+      </w:r>
+      <w:proofErr w:type="spellEnd"/>
+      <w:proofErr w:type="gramStart"/>
+      <w:r>
+        <w:rPr>
+          <w:rStyle w:val="gnd-iwgdh3b"/>
+          <w:rFonts w:ascii="Consolas" w:hAnsi="Consolas"/>
+          <w:i/>
+          <w:iCs/>
+          <w:color w:val="FCFFE0"/>
+          <w:bdr w:val="none" w:sz="0" w:space="0" w:color="auto" w:frame="1"/>
+        </w:rPr>
+        <w:t>&gt;</w:t>
+      </w:r>
+      <w:r>
+        <w:rPr>
+          <w:rStyle w:val="gnd-iwgdh3b"/>
+          <w:rFonts w:ascii="Consolas" w:hAnsi="Consolas"/>
+          <w:color w:val="FCFFE0"/>
+          <w:bdr w:val="none" w:sz="0" w:space="0" w:color="auto" w:frame="1"/>
+        </w:rPr>
+        <w:t xml:space="preserve">  </w:t>
+      </w:r>
+      <w:r>
+        <w:rPr>
+          <w:rStyle w:val="gnd-iwgdh3b"/>
+          <w:rFonts w:ascii="Consolas" w:hAnsi="Consolas"/>
+          <w:i/>
+          <w:iCs/>
+          <w:color w:val="FCFFE0"/>
+          <w:bdr w:val="none" w:sz="0" w:space="0" w:color="auto" w:frame="1"/>
+        </w:rPr>
+        <w:t>&lt;</w:t>
+      </w:r>
+      <w:proofErr w:type="spellStart"/>
+      <w:proofErr w:type="gramEnd"/>
+      <w:r>
+        <w:rPr>
+          <w:rStyle w:val="gnd-iwgdh3b"/>
+          <w:rFonts w:ascii="Consolas" w:hAnsi="Consolas"/>
+          <w:i/>
+          <w:iCs/>
+          <w:color w:val="FCFFE0"/>
+          <w:bdr w:val="none" w:sz="0" w:space="0" w:color="auto" w:frame="1"/>
+        </w:rPr>
+        <w:t>dbl</w:t>
+      </w:r>
+      <w:proofErr w:type="spellEnd"/>
+      <w:r>
+        <w:rPr>
+          <w:rStyle w:val="gnd-iwgdh3b"/>
+          <w:rFonts w:ascii="Consolas" w:hAnsi="Consolas"/>
+          <w:i/>
+          <w:iCs/>
+          <w:color w:val="FCFFE0"/>
+          <w:bdr w:val="none" w:sz="0" w:space="0" w:color="auto" w:frame="1"/>
+        </w:rPr>
+        <w:t>&gt;</w:t>
+      </w:r>
+      <w:r>
+        <w:rPr>
+          <w:rStyle w:val="gnd-iwgdh3b"/>
+          <w:rFonts w:ascii="Consolas" w:hAnsi="Consolas"/>
+          <w:color w:val="FCFFE0"/>
+          <w:bdr w:val="none" w:sz="0" w:space="0" w:color="auto" w:frame="1"/>
+        </w:rPr>
+        <w:t xml:space="preserve">  </w:t>
+      </w:r>
+      <w:r>
+        <w:rPr>
+          <w:rStyle w:val="gnd-iwgdh3b"/>
+          <w:rFonts w:ascii="Consolas" w:hAnsi="Consolas"/>
+          <w:i/>
+          <w:iCs/>
+          <w:color w:val="FCFFE0"/>
+          <w:bdr w:val="none" w:sz="0" w:space="0" w:color="auto" w:frame="1"/>
+        </w:rPr>
+        <w:t>&lt;</w:t>
+      </w:r>
+      <w:proofErr w:type="spellStart"/>
+      <w:r>
+        <w:rPr>
+          <w:rStyle w:val="gnd-iwgdh3b"/>
+          <w:rFonts w:ascii="Consolas" w:hAnsi="Consolas"/>
+          <w:i/>
+          <w:iCs/>
+          <w:color w:val="FCFFE0"/>
+          <w:bdr w:val="none" w:sz="0" w:space="0" w:color="auto" w:frame="1"/>
+        </w:rPr>
+        <w:t>dbl</w:t>
+      </w:r>
+      <w:proofErr w:type="spellEnd"/>
+      <w:r>
+        <w:rPr>
+          <w:rStyle w:val="gnd-iwgdh3b"/>
+          <w:rFonts w:ascii="Consolas" w:hAnsi="Consolas"/>
+          <w:i/>
+          <w:iCs/>
+          <w:color w:val="FCFFE0"/>
+          <w:bdr w:val="none" w:sz="0" w:space="0" w:color="auto" w:frame="1"/>
+        </w:rPr>
+        <w:t>&gt;</w:t>
       </w:r>
     </w:p>
     <w:p>
@@ -3954,7 +4853,71 @@
                 <w:color w:val="000000"/>
               </w:rPr>
               <w:br/>
-              <w:t>Hint: geom_label(data=data %&gt;% subset(abs(sresid)&gt;2), aes(label=country))</w:t>
+              <w:t xml:space="preserve">Hint: </w:t>
+            </w:r>
+            <w:proofErr w:type="spellStart"/>
+            <w:r>
+              <w:rPr>
+                <w:rFonts w:ascii="Calibri" w:eastAsia="Times New Roman" w:hAnsi="Calibri" w:cs="Calibri"/>
+                <w:color w:val="000000"/>
+              </w:rPr>
+              <w:t>geom_</w:t>
+            </w:r>
+            <w:proofErr w:type="gramStart"/>
+            <w:r>
+              <w:rPr>
+                <w:rFonts w:ascii="Calibri" w:eastAsia="Times New Roman" w:hAnsi="Calibri" w:cs="Calibri"/>
+                <w:color w:val="000000"/>
+              </w:rPr>
+              <w:t>label</w:t>
+            </w:r>
+            <w:proofErr w:type="spellEnd"/>
+            <w:r>
+              <w:rPr>
+                <w:rFonts w:ascii="Calibri" w:eastAsia="Times New Roman" w:hAnsi="Calibri" w:cs="Calibri"/>
+                <w:color w:val="000000"/>
+              </w:rPr>
+              <w:t>(</w:t>
+            </w:r>
+            <w:proofErr w:type="gramEnd"/>
+            <w:r>
+              <w:rPr>
+                <w:rFonts w:ascii="Calibri" w:eastAsia="Times New Roman" w:hAnsi="Calibri" w:cs="Calibri"/>
+                <w:color w:val="000000"/>
+              </w:rPr>
+              <w:t>data=data %&gt;% subset(abs(</w:t>
+            </w:r>
+            <w:proofErr w:type="spellStart"/>
+            <w:r>
+              <w:rPr>
+                <w:rFonts w:ascii="Calibri" w:eastAsia="Times New Roman" w:hAnsi="Calibri" w:cs="Calibri"/>
+                <w:color w:val="000000"/>
+              </w:rPr>
+              <w:t>sresid</w:t>
+            </w:r>
+            <w:proofErr w:type="spellEnd"/>
+            <w:r>
+              <w:rPr>
+                <w:rFonts w:ascii="Calibri" w:eastAsia="Times New Roman" w:hAnsi="Calibri" w:cs="Calibri"/>
+                <w:color w:val="000000"/>
+              </w:rPr>
+              <w:t xml:space="preserve">)&gt;2), </w:t>
+            </w:r>
+            <w:proofErr w:type="spellStart"/>
+            <w:r>
+              <w:rPr>
+                <w:rFonts w:ascii="Calibri" w:eastAsia="Times New Roman" w:hAnsi="Calibri" w:cs="Calibri"/>
+                <w:color w:val="000000"/>
+              </w:rPr>
+              <w:t>aes</w:t>
+            </w:r>
+            <w:proofErr w:type="spellEnd"/>
+            <w:r>
+              <w:rPr>
+                <w:rFonts w:ascii="Calibri" w:eastAsia="Times New Roman" w:hAnsi="Calibri" w:cs="Calibri"/>
+                <w:color w:val="000000"/>
+              </w:rPr>
+              <w:t>(label=country))</w:t>
             </w:r>
           </w:p>
         </w:tc>
@@ -4005,7 +4968,98 @@
           <w:sz w:val="20"/>
           <w:szCs w:val="20"/>
         </w:rPr>
-        <w:t>&gt; ggplot(data=happygdp, aes(x=gdp, y=satisfaction)) +</w:t>
+        <w:t xml:space="preserve">&gt; </w:t>
+      </w:r>
+      <w:proofErr w:type="spellStart"/>
+      <w:proofErr w:type="gramStart"/>
+      <w:r>
+        <w:rPr>
+          <w:rFonts w:ascii="Consolas" w:eastAsia="Times New Roman" w:hAnsi="Consolas" w:cs="Courier New"/>
+          <w:color w:val="949C8B"/>
+          <w:sz w:val="20"/>
+          <w:szCs w:val="20"/>
+        </w:rPr>
+        <w:t>ggplot</w:t>
+      </w:r>
+      <w:proofErr w:type="spellEnd"/>
+      <w:r>
+        <w:rPr>
+          <w:rFonts w:ascii="Consolas" w:eastAsia="Times New Roman" w:hAnsi="Consolas" w:cs="Courier New"/>
+          <w:color w:val="949C8B"/>
+          <w:sz w:val="20"/>
+          <w:szCs w:val="20"/>
+        </w:rPr>
+        <w:t>(</w:t>
+      </w:r>
+      <w:proofErr w:type="gramEnd"/>
+      <w:r>
+        <w:rPr>
+          <w:rFonts w:ascii="Consolas" w:eastAsia="Times New Roman" w:hAnsi="Consolas" w:cs="Courier New"/>
+          <w:color w:val="949C8B"/>
+          <w:sz w:val="20"/>
+          <w:szCs w:val="20"/>
+        </w:rPr>
+        <w:t>data=</w:t>
+      </w:r>
+      <w:proofErr w:type="spellStart"/>
+      <w:r>
+        <w:rPr>
+          <w:rFonts w:ascii="Consolas" w:eastAsia="Times New Roman" w:hAnsi="Consolas" w:cs="Courier New"/>
+          <w:color w:val="949C8B"/>
+          <w:sz w:val="20"/>
+          <w:szCs w:val="20"/>
+        </w:rPr>
+        <w:t>happygdp</w:t>
+      </w:r>
+      <w:proofErr w:type="spellEnd"/>
+      <w:r>
+        <w:rPr>
+          <w:rFonts w:ascii="Consolas" w:eastAsia="Times New Roman" w:hAnsi="Consolas" w:cs="Courier New"/>
+          <w:color w:val="949C8B"/>
+          <w:sz w:val="20"/>
+          <w:szCs w:val="20"/>
+        </w:rPr>
+        <w:t xml:space="preserve">, </w:t>
+      </w:r>
+      <w:proofErr w:type="spellStart"/>
+      <w:r>
+        <w:rPr>
+          <w:rFonts w:ascii="Consolas" w:eastAsia="Times New Roman" w:hAnsi="Consolas" w:cs="Courier New"/>
+          <w:color w:val="949C8B"/>
+          <w:sz w:val="20"/>
+          <w:szCs w:val="20"/>
+        </w:rPr>
+        <w:t>aes</w:t>
+      </w:r>
+      <w:proofErr w:type="spellEnd"/>
+      <w:r>
+        <w:rPr>
+          <w:rFonts w:ascii="Consolas" w:eastAsia="Times New Roman" w:hAnsi="Consolas" w:cs="Courier New"/>
+          <w:color w:val="949C8B"/>
+          <w:sz w:val="20"/>
+          <w:szCs w:val="20"/>
+        </w:rPr>
+        <w:t>(x=</w:t>
+      </w:r>
+      <w:proofErr w:type="spellStart"/>
+      <w:r>
+        <w:rPr>
+          <w:rFonts w:ascii="Consolas" w:eastAsia="Times New Roman" w:hAnsi="Consolas" w:cs="Courier New"/>
+          <w:color w:val="949C8B"/>
+          <w:sz w:val="20"/>
+          <w:szCs w:val="20"/>
+        </w:rPr>
+        <w:t>gdp</w:t>
+      </w:r>
+      <w:proofErr w:type="spellEnd"/>
+      <w:r>
+        <w:rPr>
+          <w:rFonts w:ascii="Consolas" w:eastAsia="Times New Roman" w:hAnsi="Consolas" w:cs="Courier New"/>
+          <w:color w:val="949C8B"/>
+          <w:sz w:val="20"/>
+          <w:szCs w:val="20"/>
+        </w:rPr>
+        <w:t>, y=satisfaction)) +</w:t>
       </w:r>
     </w:p>
     <w:p>
@@ -4045,7 +5099,27 @@
           <w:sz w:val="20"/>
           <w:szCs w:val="20"/>
         </w:rPr>
-        <w:t>+   geom_point(na.rm = TRUE) +</w:t>
+        <w:t>+   geom_</w:t>
+      </w:r>
+      <w:proofErr w:type="gramStart"/>
+      <w:r>
+        <w:rPr>
+          <w:rFonts w:ascii="Consolas" w:eastAsia="Times New Roman" w:hAnsi="Consolas" w:cs="Courier New"/>
+          <w:color w:val="949C8B"/>
+          <w:sz w:val="20"/>
+          <w:szCs w:val="20"/>
+        </w:rPr>
+        <w:t>point(</w:t>
+      </w:r>
+      <w:proofErr w:type="gramEnd"/>
+      <w:r>
+        <w:rPr>
+          <w:rFonts w:ascii="Consolas" w:eastAsia="Times New Roman" w:hAnsi="Consolas" w:cs="Courier New"/>
+          <w:color w:val="949C8B"/>
+          <w:sz w:val="20"/>
+          <w:szCs w:val="20"/>
+        </w:rPr>
+        <w:t>na.rm = TRUE) +</w:t>
       </w:r>
     </w:p>
     <w:p>
@@ -4085,7 +5159,107 @@
           <w:sz w:val="20"/>
           <w:szCs w:val="20"/>
         </w:rPr>
-        <w:t>+   geom_smooth(formula = y ~ x, method="lm", se=FALSE, linetype="dashed", colour = "grey", na.rm = TRUE) +</w:t>
+        <w:t xml:space="preserve">+   </w:t>
+      </w:r>
+      <w:proofErr w:type="spellStart"/>
+      <w:r>
+        <w:rPr>
+          <w:rFonts w:ascii="Consolas" w:eastAsia="Times New Roman" w:hAnsi="Consolas" w:cs="Courier New"/>
+          <w:color w:val="949C8B"/>
+          <w:sz w:val="20"/>
+          <w:szCs w:val="20"/>
+        </w:rPr>
+        <w:t>geom_</w:t>
+      </w:r>
+      <w:proofErr w:type="gramStart"/>
+      <w:r>
+        <w:rPr>
+          <w:rFonts w:ascii="Consolas" w:eastAsia="Times New Roman" w:hAnsi="Consolas" w:cs="Courier New"/>
+          <w:color w:val="949C8B"/>
+          <w:sz w:val="20"/>
+          <w:szCs w:val="20"/>
+        </w:rPr>
+        <w:t>smooth</w:t>
+      </w:r>
+      <w:proofErr w:type="spellEnd"/>
+      <w:r>
+        <w:rPr>
+          <w:rFonts w:ascii="Consolas" w:eastAsia="Times New Roman" w:hAnsi="Consolas" w:cs="Courier New"/>
+          <w:color w:val="949C8B"/>
+          <w:sz w:val="20"/>
+          <w:szCs w:val="20"/>
+        </w:rPr>
+        <w:t>(</w:t>
+      </w:r>
+      <w:proofErr w:type="gramEnd"/>
+      <w:r>
+        <w:rPr>
+          <w:rFonts w:ascii="Consolas" w:eastAsia="Times New Roman" w:hAnsi="Consolas" w:cs="Courier New"/>
+          <w:color w:val="949C8B"/>
+          <w:sz w:val="20"/>
+          <w:szCs w:val="20"/>
+        </w:rPr>
+        <w:t>formula = y ~ x, method="</w:t>
+      </w:r>
+      <w:proofErr w:type="spellStart"/>
+      <w:r>
+        <w:rPr>
+          <w:rFonts w:ascii="Consolas" w:eastAsia="Times New Roman" w:hAnsi="Consolas" w:cs="Courier New"/>
+          <w:color w:val="949C8B"/>
+          <w:sz w:val="20"/>
+          <w:szCs w:val="20"/>
+        </w:rPr>
+        <w:t>lm</w:t>
+      </w:r>
+      <w:proofErr w:type="spellEnd"/>
+      <w:r>
+        <w:rPr>
+          <w:rFonts w:ascii="Consolas" w:eastAsia="Times New Roman" w:hAnsi="Consolas" w:cs="Courier New"/>
+          <w:color w:val="949C8B"/>
+          <w:sz w:val="20"/>
+          <w:szCs w:val="20"/>
+        </w:rPr>
+        <w:t xml:space="preserve">", se=FALSE, </w:t>
+      </w:r>
+      <w:proofErr w:type="spellStart"/>
+      <w:r>
+        <w:rPr>
+          <w:rFonts w:ascii="Consolas" w:eastAsia="Times New Roman" w:hAnsi="Consolas" w:cs="Courier New"/>
+          <w:color w:val="949C8B"/>
+          <w:sz w:val="20"/>
+          <w:szCs w:val="20"/>
+        </w:rPr>
+        <w:t>linetype</w:t>
+      </w:r>
+      <w:proofErr w:type="spellEnd"/>
+      <w:r>
+        <w:rPr>
+          <w:rFonts w:ascii="Consolas" w:eastAsia="Times New Roman" w:hAnsi="Consolas" w:cs="Courier New"/>
+          <w:color w:val="949C8B"/>
+          <w:sz w:val="20"/>
+          <w:szCs w:val="20"/>
+        </w:rPr>
+        <w:t xml:space="preserve">="dashed", </w:t>
+      </w:r>
+      <w:proofErr w:type="spellStart"/>
+      <w:r>
+        <w:rPr>
+          <w:rFonts w:ascii="Consolas" w:eastAsia="Times New Roman" w:hAnsi="Consolas" w:cs="Courier New"/>
+          <w:color w:val="949C8B"/>
+          <w:sz w:val="20"/>
+          <w:szCs w:val="20"/>
+        </w:rPr>
+        <w:t>colour</w:t>
+      </w:r>
+      <w:proofErr w:type="spellEnd"/>
+      <w:r>
+        <w:rPr>
+          <w:rFonts w:ascii="Consolas" w:eastAsia="Times New Roman" w:hAnsi="Consolas" w:cs="Courier New"/>
+          <w:color w:val="949C8B"/>
+          <w:sz w:val="20"/>
+          <w:szCs w:val="20"/>
+        </w:rPr>
+        <w:t xml:space="preserve"> = "grey", na.rm = TRUE) +</w:t>
       </w:r>
     </w:p>
     <w:p>
@@ -4126,7 +5300,47 @@
           <w:szCs w:val="20"/>
         </w:rPr>
         <w:lastRenderedPageBreak/>
-        <w:t>+   theme_minimal() +</w:t>
+        <w:t xml:space="preserve">+   </w:t>
+      </w:r>
+      <w:proofErr w:type="spellStart"/>
+      <w:r>
+        <w:rPr>
+          <w:rFonts w:ascii="Consolas" w:eastAsia="Times New Roman" w:hAnsi="Consolas" w:cs="Courier New"/>
+          <w:color w:val="949C8B"/>
+          <w:sz w:val="20"/>
+          <w:szCs w:val="20"/>
+        </w:rPr>
+        <w:t>theme_</w:t>
+      </w:r>
+      <w:proofErr w:type="gramStart"/>
+      <w:r>
+        <w:rPr>
+          <w:rFonts w:ascii="Consolas" w:eastAsia="Times New Roman" w:hAnsi="Consolas" w:cs="Courier New"/>
+          <w:color w:val="949C8B"/>
+          <w:sz w:val="20"/>
+          <w:szCs w:val="20"/>
+        </w:rPr>
+        <w:t>minimal</w:t>
+      </w:r>
+      <w:proofErr w:type="spellEnd"/>
+      <w:r>
+        <w:rPr>
+          <w:rFonts w:ascii="Consolas" w:eastAsia="Times New Roman" w:hAnsi="Consolas" w:cs="Courier New"/>
+          <w:color w:val="949C8B"/>
+          <w:sz w:val="20"/>
+          <w:szCs w:val="20"/>
+        </w:rPr>
+        <w:t>(</w:t>
+      </w:r>
+      <w:proofErr w:type="gramEnd"/>
+      <w:r>
+        <w:rPr>
+          <w:rFonts w:ascii="Consolas" w:eastAsia="Times New Roman" w:hAnsi="Consolas" w:cs="Courier New"/>
+          <w:color w:val="949C8B"/>
+          <w:sz w:val="20"/>
+          <w:szCs w:val="20"/>
+        </w:rPr>
+        <w:t>) +</w:t>
       </w:r>
     </w:p>
     <w:p>
@@ -4166,7 +5380,27 @@
           <w:sz w:val="20"/>
           <w:szCs w:val="20"/>
         </w:rPr>
-        <w:t>+   labs(y="Life satisfaction score", x="GDP per capita") +</w:t>
+        <w:t xml:space="preserve">+   </w:t>
+      </w:r>
+      <w:proofErr w:type="gramStart"/>
+      <w:r>
+        <w:rPr>
+          <w:rFonts w:ascii="Consolas" w:eastAsia="Times New Roman" w:hAnsi="Consolas" w:cs="Courier New"/>
+          <w:color w:val="949C8B"/>
+          <w:sz w:val="20"/>
+          <w:szCs w:val="20"/>
+        </w:rPr>
+        <w:t>labs(</w:t>
+      </w:r>
+      <w:proofErr w:type="gramEnd"/>
+      <w:r>
+        <w:rPr>
+          <w:rFonts w:ascii="Consolas" w:eastAsia="Times New Roman" w:hAnsi="Consolas" w:cs="Courier New"/>
+          <w:color w:val="949C8B"/>
+          <w:sz w:val="20"/>
+          <w:szCs w:val="20"/>
+        </w:rPr>
+        <w:t>y="Life satisfaction score", x="GDP per capita") +</w:t>
       </w:r>
     </w:p>
     <w:p>
@@ -4206,8 +5440,39 @@
           <w:sz w:val="20"/>
           <w:szCs w:val="20"/>
         </w:rPr>
-        <w:t>+   geom_label(</w:t>
-      </w:r>
+        <w:t xml:space="preserve">+   </w:t>
+      </w:r>
+      <w:proofErr w:type="spellStart"/>
+      <w:r>
+        <w:rPr>
+          <w:rFonts w:ascii="Consolas" w:eastAsia="Times New Roman" w:hAnsi="Consolas" w:cs="Courier New"/>
+          <w:color w:val="949C8B"/>
+          <w:sz w:val="20"/>
+          <w:szCs w:val="20"/>
+        </w:rPr>
+        <w:t>geom_</w:t>
+      </w:r>
+      <w:proofErr w:type="gramStart"/>
+      <w:r>
+        <w:rPr>
+          <w:rFonts w:ascii="Consolas" w:eastAsia="Times New Roman" w:hAnsi="Consolas" w:cs="Courier New"/>
+          <w:color w:val="949C8B"/>
+          <w:sz w:val="20"/>
+          <w:szCs w:val="20"/>
+        </w:rPr>
+        <w:t>label</w:t>
+      </w:r>
+      <w:proofErr w:type="spellEnd"/>
+      <w:r>
+        <w:rPr>
+          <w:rFonts w:ascii="Consolas" w:eastAsia="Times New Roman" w:hAnsi="Consolas" w:cs="Courier New"/>
+          <w:color w:val="949C8B"/>
+          <w:sz w:val="20"/>
+          <w:szCs w:val="20"/>
+        </w:rPr>
+        <w:t>(</w:t>
+      </w:r>
+      <w:proofErr w:type="gramEnd"/>
     </w:p>
     <w:p>
       <w:pPr>
@@ -4246,7 +5511,47 @@
           <w:sz w:val="20"/>
           <w:szCs w:val="20"/>
         </w:rPr>
-        <w:t>+     data = happygdp %&gt;% subset(abs(sresid)&gt;2),</w:t>
+        <w:t xml:space="preserve">+     data = </w:t>
+      </w:r>
+      <w:proofErr w:type="spellStart"/>
+      <w:r>
+        <w:rPr>
+          <w:rFonts w:ascii="Consolas" w:eastAsia="Times New Roman" w:hAnsi="Consolas" w:cs="Courier New"/>
+          <w:color w:val="949C8B"/>
+          <w:sz w:val="20"/>
+          <w:szCs w:val="20"/>
+        </w:rPr>
+        <w:t>happygdp</w:t>
+      </w:r>
+      <w:proofErr w:type="spellEnd"/>
+      <w:r>
+        <w:rPr>
+          <w:rFonts w:ascii="Consolas" w:eastAsia="Times New Roman" w:hAnsi="Consolas" w:cs="Courier New"/>
+          <w:color w:val="949C8B"/>
+          <w:sz w:val="20"/>
+          <w:szCs w:val="20"/>
+        </w:rPr>
+        <w:t xml:space="preserve"> %&gt;% subset(abs(</w:t>
+      </w:r>
+      <w:proofErr w:type="spellStart"/>
+      <w:r>
+        <w:rPr>
+          <w:rFonts w:ascii="Consolas" w:eastAsia="Times New Roman" w:hAnsi="Consolas" w:cs="Courier New"/>
+          <w:color w:val="949C8B"/>
+          <w:sz w:val="20"/>
+          <w:szCs w:val="20"/>
+        </w:rPr>
+        <w:t>sresid</w:t>
+      </w:r>
+      <w:proofErr w:type="spellEnd"/>
+      <w:r>
+        <w:rPr>
+          <w:rFonts w:ascii="Consolas" w:eastAsia="Times New Roman" w:hAnsi="Consolas" w:cs="Courier New"/>
+          <w:color w:val="949C8B"/>
+          <w:sz w:val="20"/>
+          <w:szCs w:val="20"/>
+        </w:rPr>
+        <w:t>)&gt;2),</w:t>
       </w:r>
     </w:p>
     <w:p>
@@ -4286,7 +5591,67 @@
           <w:sz w:val="20"/>
           <w:szCs w:val="20"/>
         </w:rPr>
-        <w:t>+     aes(label=country), nudge_x = 0.5, nudge_y = 0.5</w:t>
+        <w:t xml:space="preserve">+     </w:t>
+      </w:r>
+      <w:proofErr w:type="spellStart"/>
+      <w:r>
+        <w:rPr>
+          <w:rFonts w:ascii="Consolas" w:eastAsia="Times New Roman" w:hAnsi="Consolas" w:cs="Courier New"/>
+          <w:color w:val="949C8B"/>
+          <w:sz w:val="20"/>
+          <w:szCs w:val="20"/>
+        </w:rPr>
+        <w:t>aes</w:t>
+      </w:r>
+      <w:proofErr w:type="spellEnd"/>
+      <w:r>
+        <w:rPr>
+          <w:rFonts w:ascii="Consolas" w:eastAsia="Times New Roman" w:hAnsi="Consolas" w:cs="Courier New"/>
+          <w:color w:val="949C8B"/>
+          <w:sz w:val="20"/>
+          <w:szCs w:val="20"/>
+        </w:rPr>
+        <w:t xml:space="preserve">(label=country), </w:t>
+      </w:r>
+      <w:proofErr w:type="spellStart"/>
+      <w:r>
+        <w:rPr>
+          <w:rFonts w:ascii="Consolas" w:eastAsia="Times New Roman" w:hAnsi="Consolas" w:cs="Courier New"/>
+          <w:color w:val="949C8B"/>
+          <w:sz w:val="20"/>
+          <w:szCs w:val="20"/>
+        </w:rPr>
+        <w:t>nudge_x</w:t>
+      </w:r>
+      <w:proofErr w:type="spellEnd"/>
+      <w:r>
+        <w:rPr>
+          <w:rFonts w:ascii="Consolas" w:eastAsia="Times New Roman" w:hAnsi="Consolas" w:cs="Courier New"/>
+          <w:color w:val="949C8B"/>
+          <w:sz w:val="20"/>
+          <w:szCs w:val="20"/>
+        </w:rPr>
+        <w:t xml:space="preserve"> = 0.5, </w:t>
+      </w:r>
+      <w:proofErr w:type="spellStart"/>
+      <w:r>
+        <w:rPr>
+          <w:rFonts w:ascii="Consolas" w:eastAsia="Times New Roman" w:hAnsi="Consolas" w:cs="Courier New"/>
+          <w:color w:val="949C8B"/>
+          <w:sz w:val="20"/>
+          <w:szCs w:val="20"/>
+        </w:rPr>
+        <w:t>nudge_y</w:t>
+      </w:r>
+      <w:proofErr w:type="spellEnd"/>
+      <w:r>
+        <w:rPr>
+          <w:rFonts w:ascii="Consolas" w:eastAsia="Times New Roman" w:hAnsi="Consolas" w:cs="Courier New"/>
+          <w:color w:val="949C8B"/>
+          <w:sz w:val="20"/>
+          <w:szCs w:val="20"/>
+        </w:rPr>
+        <w:t xml:space="preserve"> = 0.5</w:t>
       </w:r>
     </w:p>
     <w:p>
@@ -4671,7 +6036,23 @@
           <w:rFonts w:ascii="Calibri" w:eastAsia="Times New Roman" w:hAnsi="Calibri" w:cs="Calibri"/>
           <w:color w:val="000000"/>
         </w:rPr>
-        <w:t>Normality: The normal Q-Q plot follows a straight line, it seems the normality assumption is met.</w:t>
+        <w:t xml:space="preserve">Normality: The normal Q-Q plot follows a straight </w:t>
+      </w:r>
+      <w:proofErr w:type="gramStart"/>
+      <w:r>
+        <w:rPr>
+          <w:rFonts w:ascii="Calibri" w:eastAsia="Times New Roman" w:hAnsi="Calibri" w:cs="Calibri"/>
+          <w:color w:val="000000"/>
+        </w:rPr>
+        <w:t>line,</w:t>
+      </w:r>
+      <w:proofErr w:type="gramEnd"/>
+      <w:r>
+        <w:rPr>
+          <w:rFonts w:ascii="Calibri" w:eastAsia="Times New Roman" w:hAnsi="Calibri" w:cs="Calibri"/>
+          <w:color w:val="000000"/>
+        </w:rPr>
+        <w:t xml:space="preserve"> it seems the normality assumption is met.</w:t>
       </w:r>
     </w:p>
     <w:p>
@@ -4829,13 +6210,41 @@
         </w:rPr>
         <w:t xml:space="preserve">&gt; </w:t>
       </w:r>
+      <w:proofErr w:type="spellStart"/>
       <w:r>
         <w:rPr>
           <w:rStyle w:val="gnd-iwgdn2b"/>
           <w:rFonts w:ascii="Consolas" w:hAnsi="Consolas"/>
           <w:color w:val="949C8B"/>
         </w:rPr>
-        <w:t>ols_plot_dfbetas(m.2b, F)</w:t>
+        <w:t>ols_plot_</w:t>
+      </w:r>
+      <w:proofErr w:type="gramStart"/>
+      <w:r>
+        <w:rPr>
+          <w:rStyle w:val="gnd-iwgdn2b"/>
+          <w:rFonts w:ascii="Consolas" w:hAnsi="Consolas"/>
+          <w:color w:val="949C8B"/>
+        </w:rPr>
+        <w:t>dfbetas</w:t>
+      </w:r>
+      <w:proofErr w:type="spellEnd"/>
+      <w:r>
+        <w:rPr>
+          <w:rStyle w:val="gnd-iwgdn2b"/>
+          <w:rFonts w:ascii="Consolas" w:hAnsi="Consolas"/>
+          <w:color w:val="949C8B"/>
+        </w:rPr>
+        <w:t>(</w:t>
+      </w:r>
+      <w:proofErr w:type="gramEnd"/>
+      <w:r>
+        <w:rPr>
+          <w:rStyle w:val="gnd-iwgdn2b"/>
+          <w:rFonts w:ascii="Consolas" w:hAnsi="Consolas"/>
+          <w:color w:val="949C8B"/>
+        </w:rPr>
+        <w:t>m.2b, F)</w:t>
       </w:r>
     </w:p>
     <w:p>
@@ -4906,13 +6315,41 @@
         </w:rPr>
         <w:t xml:space="preserve">&gt; </w:t>
       </w:r>
+      <w:proofErr w:type="spellStart"/>
       <w:r>
         <w:rPr>
           <w:rStyle w:val="gnd-iwgdn2b"/>
           <w:rFonts w:ascii="Consolas" w:hAnsi="Consolas"/>
           <w:color w:val="949C8B"/>
         </w:rPr>
-        <w:t>ols_plot_resid_lev(m.2b)</w:t>
+        <w:t>ols_plot_resid_</w:t>
+      </w:r>
+      <w:proofErr w:type="gramStart"/>
+      <w:r>
+        <w:rPr>
+          <w:rStyle w:val="gnd-iwgdn2b"/>
+          <w:rFonts w:ascii="Consolas" w:hAnsi="Consolas"/>
+          <w:color w:val="949C8B"/>
+        </w:rPr>
+        <w:t>lev</w:t>
+      </w:r>
+      <w:proofErr w:type="spellEnd"/>
+      <w:r>
+        <w:rPr>
+          <w:rStyle w:val="gnd-iwgdn2b"/>
+          <w:rFonts w:ascii="Consolas" w:hAnsi="Consolas"/>
+          <w:color w:val="949C8B"/>
+        </w:rPr>
+        <w:t>(</w:t>
+      </w:r>
+      <w:proofErr w:type="gramEnd"/>
+      <w:r>
+        <w:rPr>
+          <w:rStyle w:val="gnd-iwgdn2b"/>
+          <w:rFonts w:ascii="Consolas" w:hAnsi="Consolas"/>
+          <w:color w:val="949C8B"/>
+        </w:rPr>
+        <w:t>m.2b)</w:t>
       </w:r>
     </w:p>
     <w:p>
@@ -5048,7 +6485,71 @@
           <w:rFonts w:ascii="Consolas" w:hAnsi="Consolas"/>
           <w:color w:val="949C8B"/>
         </w:rPr>
-        <w:t>m.2f &lt;- lm(satisfaction ~ gdp, data = happygdp[-c(4, 15, 18, 26, 34),])</w:t>
+        <w:t xml:space="preserve">m.2f &lt;- </w:t>
+      </w:r>
+      <w:proofErr w:type="spellStart"/>
+      <w:proofErr w:type="gramStart"/>
+      <w:r>
+        <w:rPr>
+          <w:rStyle w:val="gnd-iwgdn2b"/>
+          <w:rFonts w:ascii="Consolas" w:hAnsi="Consolas"/>
+          <w:color w:val="949C8B"/>
+        </w:rPr>
+        <w:t>lm</w:t>
+      </w:r>
+      <w:proofErr w:type="spellEnd"/>
+      <w:r>
+        <w:rPr>
+          <w:rStyle w:val="gnd-iwgdn2b"/>
+          <w:rFonts w:ascii="Consolas" w:hAnsi="Consolas"/>
+          <w:color w:val="949C8B"/>
+        </w:rPr>
+        <w:t>(</w:t>
+      </w:r>
+      <w:proofErr w:type="gramEnd"/>
+      <w:r>
+        <w:rPr>
+          <w:rStyle w:val="gnd-iwgdn2b"/>
+          <w:rFonts w:ascii="Consolas" w:hAnsi="Consolas"/>
+          <w:color w:val="949C8B"/>
+        </w:rPr>
+        <w:t xml:space="preserve">satisfaction ~ </w:t>
+      </w:r>
+      <w:proofErr w:type="spellStart"/>
+      <w:r>
+        <w:rPr>
+          <w:rStyle w:val="gnd-iwgdn2b"/>
+          <w:rFonts w:ascii="Consolas" w:hAnsi="Consolas"/>
+          <w:color w:val="949C8B"/>
+        </w:rPr>
+        <w:t>gdp</w:t>
+      </w:r>
+      <w:proofErr w:type="spellEnd"/>
+      <w:r>
+        <w:rPr>
+          <w:rStyle w:val="gnd-iwgdn2b"/>
+          <w:rFonts w:ascii="Consolas" w:hAnsi="Consolas"/>
+          <w:color w:val="949C8B"/>
+        </w:rPr>
+        <w:t xml:space="preserve">, data = </w:t>
+      </w:r>
+      <w:proofErr w:type="spellStart"/>
+      <w:r>
+        <w:rPr>
+          <w:rStyle w:val="gnd-iwgdn2b"/>
+          <w:rFonts w:ascii="Consolas" w:hAnsi="Consolas"/>
+          <w:color w:val="949C8B"/>
+        </w:rPr>
+        <w:t>happygdp</w:t>
+      </w:r>
+      <w:proofErr w:type="spellEnd"/>
+      <w:r>
+        <w:rPr>
+          <w:rStyle w:val="gnd-iwgdn2b"/>
+          <w:rFonts w:ascii="Consolas" w:hAnsi="Consolas"/>
+          <w:color w:val="949C8B"/>
+        </w:rPr>
+        <w:t>[-c(4, 15, 18, 26, 34),])</w:t>
       </w:r>
     </w:p>
     <w:p>
@@ -5070,13 +6571,23 @@
         </w:rPr>
         <w:t xml:space="preserve">&gt; </w:t>
       </w:r>
+      <w:proofErr w:type="gramStart"/>
       <w:r>
         <w:rPr>
           <w:rStyle w:val="gnd-iwgdn2b"/>
           <w:rFonts w:ascii="Consolas" w:hAnsi="Consolas"/>
           <w:color w:val="949C8B"/>
         </w:rPr>
-        <w:t>summary(m.2f)</w:t>
+        <w:t>summary(</w:t>
+      </w:r>
+      <w:proofErr w:type="gramEnd"/>
+      <w:r>
+        <w:rPr>
+          <w:rStyle w:val="gnd-iwgdn2b"/>
+          <w:rFonts w:ascii="Consolas" w:hAnsi="Consolas"/>
+          <w:color w:val="949C8B"/>
+        </w:rPr>
+        <w:t>m.2f)</w:t>
       </w:r>
     </w:p>
     <w:p>
@@ -5126,14 +6637,76 @@
           <w:bdr w:val="none" w:sz="0" w:space="0" w:color="auto" w:frame="1"/>
         </w:rPr>
       </w:pPr>
-      <w:r>
-        <w:rPr>
-          <w:rStyle w:val="gnd-iwgdh3b"/>
-          <w:rFonts w:ascii="Consolas" w:hAnsi="Consolas"/>
-          <w:color w:val="FCFFE0"/>
-          <w:bdr w:val="none" w:sz="0" w:space="0" w:color="auto" w:frame="1"/>
-        </w:rPr>
-        <w:t xml:space="preserve">lm(formula = satisfaction ~ gdp, data = happygdp[-c(4, 15, 18, </w:t>
+      <w:proofErr w:type="spellStart"/>
+      <w:proofErr w:type="gramStart"/>
+      <w:r>
+        <w:rPr>
+          <w:rStyle w:val="gnd-iwgdh3b"/>
+          <w:rFonts w:ascii="Consolas" w:hAnsi="Consolas"/>
+          <w:color w:val="FCFFE0"/>
+          <w:bdr w:val="none" w:sz="0" w:space="0" w:color="auto" w:frame="1"/>
+        </w:rPr>
+        <w:t>lm</w:t>
+      </w:r>
+      <w:proofErr w:type="spellEnd"/>
+      <w:r>
+        <w:rPr>
+          <w:rStyle w:val="gnd-iwgdh3b"/>
+          <w:rFonts w:ascii="Consolas" w:hAnsi="Consolas"/>
+          <w:color w:val="FCFFE0"/>
+          <w:bdr w:val="none" w:sz="0" w:space="0" w:color="auto" w:frame="1"/>
+        </w:rPr>
+        <w:t>(</w:t>
+      </w:r>
+      <w:proofErr w:type="gramEnd"/>
+      <w:r>
+        <w:rPr>
+          <w:rStyle w:val="gnd-iwgdh3b"/>
+          <w:rFonts w:ascii="Consolas" w:hAnsi="Consolas"/>
+          <w:color w:val="FCFFE0"/>
+          <w:bdr w:val="none" w:sz="0" w:space="0" w:color="auto" w:frame="1"/>
+        </w:rPr>
+        <w:t xml:space="preserve">formula = satisfaction ~ </w:t>
+      </w:r>
+      <w:proofErr w:type="spellStart"/>
+      <w:r>
+        <w:rPr>
+          <w:rStyle w:val="gnd-iwgdh3b"/>
+          <w:rFonts w:ascii="Consolas" w:hAnsi="Consolas"/>
+          <w:color w:val="FCFFE0"/>
+          <w:bdr w:val="none" w:sz="0" w:space="0" w:color="auto" w:frame="1"/>
+        </w:rPr>
+        <w:t>gdp</w:t>
+      </w:r>
+      <w:proofErr w:type="spellEnd"/>
+      <w:r>
+        <w:rPr>
+          <w:rStyle w:val="gnd-iwgdh3b"/>
+          <w:rFonts w:ascii="Consolas" w:hAnsi="Consolas"/>
+          <w:color w:val="FCFFE0"/>
+          <w:bdr w:val="none" w:sz="0" w:space="0" w:color="auto" w:frame="1"/>
+        </w:rPr>
+        <w:t xml:space="preserve">, data = </w:t>
+      </w:r>
+      <w:proofErr w:type="spellStart"/>
+      <w:r>
+        <w:rPr>
+          <w:rStyle w:val="gnd-iwgdh3b"/>
+          <w:rFonts w:ascii="Consolas" w:hAnsi="Consolas"/>
+          <w:color w:val="FCFFE0"/>
+          <w:bdr w:val="none" w:sz="0" w:space="0" w:color="auto" w:frame="1"/>
+        </w:rPr>
+        <w:t>happygdp</w:t>
+      </w:r>
+      <w:proofErr w:type="spellEnd"/>
+      <w:r>
+        <w:rPr>
+          <w:rStyle w:val="gnd-iwgdh3b"/>
+          <w:rFonts w:ascii="Consolas" w:hAnsi="Consolas"/>
+          <w:color w:val="FCFFE0"/>
+          <w:bdr w:val="none" w:sz="0" w:space="0" w:color="auto" w:frame="1"/>
+        </w:rPr>
+        <w:t xml:space="preserve">[-c(4, 15, 18, </w:t>
       </w:r>
     </w:p>
     <w:p>
@@ -5155,7 +6728,27 @@
           <w:color w:val="FCFFE0"/>
           <w:bdr w:val="none" w:sz="0" w:space="0" w:color="auto" w:frame="1"/>
         </w:rPr>
-        <w:t xml:space="preserve">    26, 34), ])</w:t>
+        <w:t xml:space="preserve">    26, 34)</w:t>
+      </w:r>
+      <w:proofErr w:type="gramStart"/>
+      <w:r>
+        <w:rPr>
+          <w:rStyle w:val="gnd-iwgdh3b"/>
+          <w:rFonts w:ascii="Consolas" w:hAnsi="Consolas"/>
+          <w:color w:val="FCFFE0"/>
+          <w:bdr w:val="none" w:sz="0" w:space="0" w:color="auto" w:frame="1"/>
+        </w:rPr>
+        <w:t>, ]</w:t>
+      </w:r>
+      <w:proofErr w:type="gramEnd"/>
+      <w:r>
+        <w:rPr>
+          <w:rStyle w:val="gnd-iwgdh3b"/>
+          <w:rFonts w:ascii="Consolas" w:hAnsi="Consolas"/>
+          <w:color w:val="FCFFE0"/>
+          <w:bdr w:val="none" w:sz="0" w:space="0" w:color="auto" w:frame="1"/>
+        </w:rPr>
+        <w:t>)</w:t>
       </w:r>
     </w:p>
     <w:p>
@@ -5234,7 +6827,27 @@
           <w:color w:val="FCFFE0"/>
           <w:bdr w:val="none" w:sz="0" w:space="0" w:color="auto" w:frame="1"/>
         </w:rPr>
-        <w:t xml:space="preserve">-2.03863 -0.53574 -0.01553  0.47529  1.76309 </w:t>
+        <w:t>-2.03863 -0.53574 -0.</w:t>
+      </w:r>
+      <w:proofErr w:type="gramStart"/>
+      <w:r>
+        <w:rPr>
+          <w:rStyle w:val="gnd-iwgdh3b"/>
+          <w:rFonts w:ascii="Consolas" w:hAnsi="Consolas"/>
+          <w:color w:val="FCFFE0"/>
+          <w:bdr w:val="none" w:sz="0" w:space="0" w:color="auto" w:frame="1"/>
+        </w:rPr>
+        <w:t>01553  0.47529</w:t>
+      </w:r>
+      <w:proofErr w:type="gramEnd"/>
+      <w:r>
+        <w:rPr>
+          <w:rStyle w:val="gnd-iwgdh3b"/>
+          <w:rFonts w:ascii="Consolas" w:hAnsi="Consolas"/>
+          <w:color w:val="FCFFE0"/>
+          <w:bdr w:val="none" w:sz="0" w:space="0" w:color="auto" w:frame="1"/>
+        </w:rPr>
+        <w:t xml:space="preserve">  1.76309 </w:t>
       </w:r>
     </w:p>
     <w:p>
@@ -5291,7 +6904,27 @@
           <w:color w:val="FCFFE0"/>
           <w:bdr w:val="none" w:sz="0" w:space="0" w:color="auto" w:frame="1"/>
         </w:rPr>
-        <w:t xml:space="preserve">             Estimate Std. Error t value Pr(&gt;|t|)    </w:t>
+        <w:t xml:space="preserve">             Estimate Std. Error t value </w:t>
+      </w:r>
+      <w:proofErr w:type="spellStart"/>
+      <w:r>
+        <w:rPr>
+          <w:rStyle w:val="gnd-iwgdh3b"/>
+          <w:rFonts w:ascii="Consolas" w:hAnsi="Consolas"/>
+          <w:color w:val="FCFFE0"/>
+          <w:bdr w:val="none" w:sz="0" w:space="0" w:color="auto" w:frame="1"/>
+        </w:rPr>
+        <w:t>Pr</w:t>
+      </w:r>
+      <w:proofErr w:type="spellEnd"/>
+      <w:r>
+        <w:rPr>
+          <w:rStyle w:val="gnd-iwgdh3b"/>
+          <w:rFonts w:ascii="Consolas" w:hAnsi="Consolas"/>
+          <w:color w:val="FCFFE0"/>
+          <w:bdr w:val="none" w:sz="0" w:space="0" w:color="auto" w:frame="1"/>
+        </w:rPr>
+        <w:t xml:space="preserve">(&gt;|t|)    </w:t>
       </w:r>
     </w:p>
     <w:p>
@@ -5313,7 +6946,27 @@
           <w:color w:val="FCFFE0"/>
           <w:bdr w:val="none" w:sz="0" w:space="0" w:color="auto" w:frame="1"/>
         </w:rPr>
-        <w:t>(Intercept) 4.709e+00  8.221e-02   57.28   &lt;2e-16 ***</w:t>
+        <w:t>(Intercept) 4.709e+</w:t>
+      </w:r>
+      <w:proofErr w:type="gramStart"/>
+      <w:r>
+        <w:rPr>
+          <w:rStyle w:val="gnd-iwgdh3b"/>
+          <w:rFonts w:ascii="Consolas" w:hAnsi="Consolas"/>
+          <w:color w:val="FCFFE0"/>
+          <w:bdr w:val="none" w:sz="0" w:space="0" w:color="auto" w:frame="1"/>
+        </w:rPr>
+        <w:t>00  8.221e</w:t>
+      </w:r>
+      <w:proofErr w:type="gramEnd"/>
+      <w:r>
+        <w:rPr>
+          <w:rStyle w:val="gnd-iwgdh3b"/>
+          <w:rFonts w:ascii="Consolas" w:hAnsi="Consolas"/>
+          <w:color w:val="FCFFE0"/>
+          <w:bdr w:val="none" w:sz="0" w:space="0" w:color="auto" w:frame="1"/>
+        </w:rPr>
+        <w:t>-02   57.28   &lt;2e-16 ***</w:t>
       </w:r>
     </w:p>
     <w:p>
@@ -5328,14 +6981,45 @@
           <w:bdr w:val="none" w:sz="0" w:space="0" w:color="auto" w:frame="1"/>
         </w:rPr>
       </w:pPr>
-      <w:r>
-        <w:rPr>
-          <w:rStyle w:val="gnd-iwgdh3b"/>
-          <w:rFonts w:ascii="Consolas" w:hAnsi="Consolas"/>
-          <w:color w:val="FCFFE0"/>
-          <w:bdr w:val="none" w:sz="0" w:space="0" w:color="auto" w:frame="1"/>
-        </w:rPr>
-        <w:t>gdp         4.962e-05  3.832e-06   12.95   &lt;2e-16 ***</w:t>
+      <w:proofErr w:type="spellStart"/>
+      <w:r>
+        <w:rPr>
+          <w:rStyle w:val="gnd-iwgdh3b"/>
+          <w:rFonts w:ascii="Consolas" w:hAnsi="Consolas"/>
+          <w:color w:val="FCFFE0"/>
+          <w:bdr w:val="none" w:sz="0" w:space="0" w:color="auto" w:frame="1"/>
+        </w:rPr>
+        <w:t>gdp</w:t>
+      </w:r>
+      <w:proofErr w:type="spellEnd"/>
+      <w:r>
+        <w:rPr>
+          <w:rStyle w:val="gnd-iwgdh3b"/>
+          <w:rFonts w:ascii="Consolas" w:hAnsi="Consolas"/>
+          <w:color w:val="FCFFE0"/>
+          <w:bdr w:val="none" w:sz="0" w:space="0" w:color="auto" w:frame="1"/>
+        </w:rPr>
+        <w:t xml:space="preserve">         4.962e-</w:t>
+      </w:r>
+      <w:proofErr w:type="gramStart"/>
+      <w:r>
+        <w:rPr>
+          <w:rStyle w:val="gnd-iwgdh3b"/>
+          <w:rFonts w:ascii="Consolas" w:hAnsi="Consolas"/>
+          <w:color w:val="FCFFE0"/>
+          <w:bdr w:val="none" w:sz="0" w:space="0" w:color="auto" w:frame="1"/>
+        </w:rPr>
+        <w:t>05  3.832e</w:t>
+      </w:r>
+      <w:proofErr w:type="gramEnd"/>
+      <w:r>
+        <w:rPr>
+          <w:rStyle w:val="gnd-iwgdh3b"/>
+          <w:rFonts w:ascii="Consolas" w:hAnsi="Consolas"/>
+          <w:color w:val="FCFFE0"/>
+          <w:bdr w:val="none" w:sz="0" w:space="0" w:color="auto" w:frame="1"/>
+        </w:rPr>
+        <w:t>-06   12.95   &lt;2e-16 ***</w:t>
       </w:r>
     </w:p>
     <w:p>
@@ -5372,14 +7056,45 @@
           <w:bdr w:val="none" w:sz="0" w:space="0" w:color="auto" w:frame="1"/>
         </w:rPr>
       </w:pPr>
-      <w:r>
-        <w:rPr>
-          <w:rStyle w:val="gnd-iwgdh3b"/>
-          <w:rFonts w:ascii="Consolas" w:hAnsi="Consolas"/>
-          <w:color w:val="FCFFE0"/>
-          <w:bdr w:val="none" w:sz="0" w:space="0" w:color="auto" w:frame="1"/>
-        </w:rPr>
-        <w:t>Signif. codes:  0 ‘***’ 0.001 ‘**’ 0.01 ‘*’ 0.05 ‘.’ 0.1 ‘ ’ 1</w:t>
+      <w:proofErr w:type="spellStart"/>
+      <w:r>
+        <w:rPr>
+          <w:rStyle w:val="gnd-iwgdh3b"/>
+          <w:rFonts w:ascii="Consolas" w:hAnsi="Consolas"/>
+          <w:color w:val="FCFFE0"/>
+          <w:bdr w:val="none" w:sz="0" w:space="0" w:color="auto" w:frame="1"/>
+        </w:rPr>
+        <w:t>Signif</w:t>
+      </w:r>
+      <w:proofErr w:type="spellEnd"/>
+      <w:r>
+        <w:rPr>
+          <w:rStyle w:val="gnd-iwgdh3b"/>
+          <w:rFonts w:ascii="Consolas" w:hAnsi="Consolas"/>
+          <w:color w:val="FCFFE0"/>
+          <w:bdr w:val="none" w:sz="0" w:space="0" w:color="auto" w:frame="1"/>
+        </w:rPr>
+        <w:t xml:space="preserve">. codes:  0 ‘***’ 0.001 ‘**’ 0.01 ‘*’ 0.05 ‘.’ 0.1 </w:t>
+      </w:r>
+      <w:proofErr w:type="gramStart"/>
+      <w:r>
+        <w:rPr>
+          <w:rStyle w:val="gnd-iwgdh3b"/>
+          <w:rFonts w:ascii="Consolas" w:hAnsi="Consolas"/>
+          <w:color w:val="FCFFE0"/>
+          <w:bdr w:val="none" w:sz="0" w:space="0" w:color="auto" w:frame="1"/>
+        </w:rPr>
+        <w:t>‘ ’</w:t>
+      </w:r>
+      <w:proofErr w:type="gramEnd"/>
+      <w:r>
+        <w:rPr>
+          <w:rStyle w:val="gnd-iwgdh3b"/>
+          <w:rFonts w:ascii="Consolas" w:hAnsi="Consolas"/>
+          <w:color w:val="FCFFE0"/>
+          <w:bdr w:val="none" w:sz="0" w:space="0" w:color="auto" w:frame="1"/>
+        </w:rPr>
+        <w:t xml:space="preserve"> 1</w:t>
       </w:r>
     </w:p>
     <w:p>
@@ -5468,7 +7183,27 @@
           <w:color w:val="FCFFE0"/>
           <w:bdr w:val="none" w:sz="0" w:space="0" w:color="auto" w:frame="1"/>
         </w:rPr>
-        <w:t>F-statistic: 167.7 on 1 and 130 DF,  p-value: &lt; 2.2e-16</w:t>
+        <w:t xml:space="preserve">F-statistic: 167.7 on 1 and 130 </w:t>
+      </w:r>
+      <w:proofErr w:type="gramStart"/>
+      <w:r>
+        <w:rPr>
+          <w:rStyle w:val="gnd-iwgdh3b"/>
+          <w:rFonts w:ascii="Consolas" w:hAnsi="Consolas"/>
+          <w:color w:val="FCFFE0"/>
+          <w:bdr w:val="none" w:sz="0" w:space="0" w:color="auto" w:frame="1"/>
+        </w:rPr>
+        <w:t>DF,  p</w:t>
+      </w:r>
+      <w:proofErr w:type="gramEnd"/>
+      <w:r>
+        <w:rPr>
+          <w:rStyle w:val="gnd-iwgdh3b"/>
+          <w:rFonts w:ascii="Consolas" w:hAnsi="Consolas"/>
+          <w:color w:val="FCFFE0"/>
+          <w:bdr w:val="none" w:sz="0" w:space="0" w:color="auto" w:frame="1"/>
+        </w:rPr>
+        <w:t>-value: &lt; 2.2e-16</w:t>
       </w:r>
     </w:p>
     <w:p>
@@ -6275,7 +8010,23 @@
                 <w:rFonts w:ascii="Calibri" w:eastAsia="Times New Roman" w:hAnsi="Calibri" w:cs="Calibri"/>
                 <w:color w:val="000000"/>
               </w:rPr>
-              <w:t>A regression of satisfaction on ln(GDP)</w:t>
+              <w:t xml:space="preserve">A regression of satisfaction on </w:t>
+            </w:r>
+            <w:proofErr w:type="gramStart"/>
+            <w:r>
+              <w:rPr>
+                <w:rFonts w:ascii="Calibri" w:eastAsia="Times New Roman" w:hAnsi="Calibri" w:cs="Calibri"/>
+                <w:color w:val="000000"/>
+              </w:rPr>
+              <w:t>ln(</w:t>
+            </w:r>
+            <w:proofErr w:type="gramEnd"/>
+            <w:r>
+              <w:rPr>
+                <w:rFonts w:ascii="Calibri" w:eastAsia="Times New Roman" w:hAnsi="Calibri" w:cs="Calibri"/>
+                <w:color w:val="000000"/>
+              </w:rPr>
+              <w:t>GDP)</w:t>
             </w:r>
           </w:p>
         </w:tc>
@@ -6666,7 +8417,23 @@
                 <w:rFonts w:ascii="Calibri" w:eastAsia="Times New Roman" w:hAnsi="Calibri" w:cs="Calibri"/>
                 <w:color w:val="000000"/>
               </w:rPr>
-              <w:t xml:space="preserve">Add the residuals from the model with ln(GDP) to your data set. </w:t>
+              <w:t xml:space="preserve">Add the residuals from the model with </w:t>
+            </w:r>
+            <w:proofErr w:type="gramStart"/>
+            <w:r>
+              <w:rPr>
+                <w:rFonts w:ascii="Calibri" w:eastAsia="Times New Roman" w:hAnsi="Calibri" w:cs="Calibri"/>
+                <w:color w:val="000000"/>
+              </w:rPr>
+              <w:t>ln(</w:t>
+            </w:r>
+            <w:proofErr w:type="gramEnd"/>
+            <w:r>
+              <w:rPr>
+                <w:rFonts w:ascii="Calibri" w:eastAsia="Times New Roman" w:hAnsi="Calibri" w:cs="Calibri"/>
+                <w:color w:val="000000"/>
+              </w:rPr>
+              <w:t xml:space="preserve">GDP) to your data set. </w:t>
             </w:r>
           </w:p>
         </w:tc>
@@ -6701,13 +8468,23 @@
         </w:rPr>
         <w:t xml:space="preserve">&gt; </w:t>
       </w:r>
+      <w:proofErr w:type="spellStart"/>
       <w:r>
         <w:rPr>
           <w:rStyle w:val="gnd-iwgdn2b"/>
           <w:rFonts w:ascii="Consolas" w:hAnsi="Consolas"/>
           <w:color w:val="949C8B"/>
         </w:rPr>
-        <w:t>happygdp &lt;-</w:t>
+        <w:t>happygdp</w:t>
+      </w:r>
+      <w:proofErr w:type="spellEnd"/>
+      <w:r>
+        <w:rPr>
+          <w:rStyle w:val="gnd-iwgdn2b"/>
+          <w:rFonts w:ascii="Consolas" w:hAnsi="Consolas"/>
+          <w:color w:val="949C8B"/>
+        </w:rPr>
+        <w:t xml:space="preserve"> &lt;-</w:t>
       </w:r>
     </w:p>
     <w:p>
@@ -6735,7 +8512,25 @@
           <w:rFonts w:ascii="Consolas" w:hAnsi="Consolas"/>
           <w:color w:val="949C8B"/>
         </w:rPr>
-        <w:t xml:space="preserve">  happygdp %&gt;%</w:t>
+        <w:t xml:space="preserve">  </w:t>
+      </w:r>
+      <w:proofErr w:type="spellStart"/>
+      <w:r>
+        <w:rPr>
+          <w:rStyle w:val="gnd-iwgdn2b"/>
+          <w:rFonts w:ascii="Consolas" w:hAnsi="Consolas"/>
+          <w:color w:val="949C8B"/>
+        </w:rPr>
+        <w:t>happygdp</w:t>
+      </w:r>
+      <w:proofErr w:type="spellEnd"/>
+      <w:r>
+        <w:rPr>
+          <w:rStyle w:val="gnd-iwgdn2b"/>
+          <w:rFonts w:ascii="Consolas" w:hAnsi="Consolas"/>
+          <w:color w:val="949C8B"/>
+        </w:rPr>
+        <w:t xml:space="preserve"> %&gt;%</w:t>
       </w:r>
     </w:p>
     <w:p>
@@ -6763,7 +8558,71 @@
           <w:rFonts w:ascii="Consolas" w:hAnsi="Consolas"/>
           <w:color w:val="949C8B"/>
         </w:rPr>
-        <w:t xml:space="preserve">  bind_cols(ln_sresid = rstandard(m.3a3))</w:t>
+        <w:t xml:space="preserve">  </w:t>
+      </w:r>
+      <w:proofErr w:type="spellStart"/>
+      <w:r>
+        <w:rPr>
+          <w:rStyle w:val="gnd-iwgdn2b"/>
+          <w:rFonts w:ascii="Consolas" w:hAnsi="Consolas"/>
+          <w:color w:val="949C8B"/>
+        </w:rPr>
+        <w:t>bind_</w:t>
+      </w:r>
+      <w:proofErr w:type="gramStart"/>
+      <w:r>
+        <w:rPr>
+          <w:rStyle w:val="gnd-iwgdn2b"/>
+          <w:rFonts w:ascii="Consolas" w:hAnsi="Consolas"/>
+          <w:color w:val="949C8B"/>
+        </w:rPr>
+        <w:t>cols</w:t>
+      </w:r>
+      <w:proofErr w:type="spellEnd"/>
+      <w:r>
+        <w:rPr>
+          <w:rStyle w:val="gnd-iwgdn2b"/>
+          <w:rFonts w:ascii="Consolas" w:hAnsi="Consolas"/>
+          <w:color w:val="949C8B"/>
+        </w:rPr>
+        <w:t>(</w:t>
+      </w:r>
+      <w:proofErr w:type="spellStart"/>
+      <w:proofErr w:type="gramEnd"/>
+      <w:r>
+        <w:rPr>
+          <w:rStyle w:val="gnd-iwgdn2b"/>
+          <w:rFonts w:ascii="Consolas" w:hAnsi="Consolas"/>
+          <w:color w:val="949C8B"/>
+        </w:rPr>
+        <w:t>ln_sresid</w:t>
+      </w:r>
+      <w:proofErr w:type="spellEnd"/>
+      <w:r>
+        <w:rPr>
+          <w:rStyle w:val="gnd-iwgdn2b"/>
+          <w:rFonts w:ascii="Consolas" w:hAnsi="Consolas"/>
+          <w:color w:val="949C8B"/>
+        </w:rPr>
+        <w:t xml:space="preserve"> = </w:t>
+      </w:r>
+      <w:proofErr w:type="spellStart"/>
+      <w:r>
+        <w:rPr>
+          <w:rStyle w:val="gnd-iwgdn2b"/>
+          <w:rFonts w:ascii="Consolas" w:hAnsi="Consolas"/>
+          <w:color w:val="949C8B"/>
+        </w:rPr>
+        <w:t>rstandard</w:t>
+      </w:r>
+      <w:proofErr w:type="spellEnd"/>
+      <w:r>
+        <w:rPr>
+          <w:rStyle w:val="gnd-iwgdn2b"/>
+          <w:rFonts w:ascii="Consolas" w:hAnsi="Consolas"/>
+          <w:color w:val="949C8B"/>
+        </w:rPr>
+        <w:t>(m.3a3))</w:t>
       </w:r>
     </w:p>
     <w:p>
@@ -6785,13 +8644,33 @@
         </w:rPr>
         <w:t xml:space="preserve">&gt; </w:t>
       </w:r>
+      <w:proofErr w:type="gramStart"/>
       <w:r>
         <w:rPr>
           <w:rStyle w:val="gnd-iwgdn2b"/>
           <w:rFonts w:ascii="Consolas" w:hAnsi="Consolas"/>
           <w:color w:val="949C8B"/>
         </w:rPr>
-        <w:t>head(happygdp, 6)</w:t>
+        <w:t>head(</w:t>
+      </w:r>
+      <w:proofErr w:type="spellStart"/>
+      <w:proofErr w:type="gramEnd"/>
+      <w:r>
+        <w:rPr>
+          <w:rStyle w:val="gnd-iwgdn2b"/>
+          <w:rFonts w:ascii="Consolas" w:hAnsi="Consolas"/>
+          <w:color w:val="949C8B"/>
+        </w:rPr>
+        <w:t>happygdp</w:t>
+      </w:r>
+      <w:proofErr w:type="spellEnd"/>
+      <w:r>
+        <w:rPr>
+          <w:rStyle w:val="gnd-iwgdn2b"/>
+          <w:rFonts w:ascii="Consolas" w:hAnsi="Consolas"/>
+          <w:color w:val="949C8B"/>
+        </w:rPr>
+        <w:t>, 6)</w:t>
       </w:r>
     </w:p>
     <w:p>
@@ -6813,7 +8692,27 @@
           <w:color w:val="FCFFE0"/>
           <w:bdr w:val="none" w:sz="0" w:space="0" w:color="auto" w:frame="1"/>
         </w:rPr>
-        <w:t># A tibble: 6 × 5</w:t>
+        <w:t xml:space="preserve"># A </w:t>
+      </w:r>
+      <w:proofErr w:type="spellStart"/>
+      <w:r>
+        <w:rPr>
+          <w:rStyle w:val="gnd-iwgdh3b"/>
+          <w:rFonts w:ascii="Consolas" w:hAnsi="Consolas"/>
+          <w:color w:val="FCFFE0"/>
+          <w:bdr w:val="none" w:sz="0" w:space="0" w:color="auto" w:frame="1"/>
+        </w:rPr>
+        <w:t>tibble</w:t>
+      </w:r>
+      <w:proofErr w:type="spellEnd"/>
+      <w:r>
+        <w:rPr>
+          <w:rStyle w:val="gnd-iwgdh3b"/>
+          <w:rFonts w:ascii="Consolas" w:hAnsi="Consolas"/>
+          <w:color w:val="FCFFE0"/>
+          <w:bdr w:val="none" w:sz="0" w:space="0" w:color="auto" w:frame="1"/>
+        </w:rPr>
+        <w:t>: 6 × 5</w:t>
       </w:r>
     </w:p>
     <w:p>
@@ -6835,8 +8734,59 @@
           <w:color w:val="FCFFE0"/>
           <w:bdr w:val="none" w:sz="0" w:space="0" w:color="auto" w:frame="1"/>
         </w:rPr>
-        <w:t xml:space="preserve">  country     satisfaction    gdp sresid ln_sresid</w:t>
-      </w:r>
+        <w:t xml:space="preserve">  country     satisfaction    </w:t>
+      </w:r>
+      <w:proofErr w:type="spellStart"/>
+      <w:r>
+        <w:rPr>
+          <w:rStyle w:val="gnd-iwgdh3b"/>
+          <w:rFonts w:ascii="Consolas" w:hAnsi="Consolas"/>
+          <w:color w:val="FCFFE0"/>
+          <w:bdr w:val="none" w:sz="0" w:space="0" w:color="auto" w:frame="1"/>
+        </w:rPr>
+        <w:t>gdp</w:t>
+      </w:r>
+      <w:proofErr w:type="spellEnd"/>
+      <w:r>
+        <w:rPr>
+          <w:rStyle w:val="gnd-iwgdh3b"/>
+          <w:rFonts w:ascii="Consolas" w:hAnsi="Consolas"/>
+          <w:color w:val="FCFFE0"/>
+          <w:bdr w:val="none" w:sz="0" w:space="0" w:color="auto" w:frame="1"/>
+        </w:rPr>
+        <w:t xml:space="preserve"> </w:t>
+      </w:r>
+      <w:proofErr w:type="spellStart"/>
+      <w:r>
+        <w:rPr>
+          <w:rStyle w:val="gnd-iwgdh3b"/>
+          <w:rFonts w:ascii="Consolas" w:hAnsi="Consolas"/>
+          <w:color w:val="FCFFE0"/>
+          <w:bdr w:val="none" w:sz="0" w:space="0" w:color="auto" w:frame="1"/>
+        </w:rPr>
+        <w:t>sresid</w:t>
+      </w:r>
+      <w:proofErr w:type="spellEnd"/>
+      <w:r>
+        <w:rPr>
+          <w:rStyle w:val="gnd-iwgdh3b"/>
+          <w:rFonts w:ascii="Consolas" w:hAnsi="Consolas"/>
+          <w:color w:val="FCFFE0"/>
+          <w:bdr w:val="none" w:sz="0" w:space="0" w:color="auto" w:frame="1"/>
+        </w:rPr>
+        <w:t xml:space="preserve"> </w:t>
+      </w:r>
+      <w:proofErr w:type="spellStart"/>
+      <w:r>
+        <w:rPr>
+          <w:rStyle w:val="gnd-iwgdh3b"/>
+          <w:rFonts w:ascii="Consolas" w:hAnsi="Consolas"/>
+          <w:color w:val="FCFFE0"/>
+          <w:bdr w:val="none" w:sz="0" w:space="0" w:color="auto" w:frame="1"/>
+        </w:rPr>
+        <w:t>ln_sresid</w:t>
+      </w:r>
+      <w:proofErr w:type="spellEnd"/>
     </w:p>
     <w:p>
       <w:pPr>
@@ -6868,17 +8818,9 @@
           <w:color w:val="FCFFE0"/>
           <w:bdr w:val="none" w:sz="0" w:space="0" w:color="auto" w:frame="1"/>
         </w:rPr>
-        <w:t>&lt;chr&gt;</w:t>
-      </w:r>
-      <w:r>
-        <w:rPr>
-          <w:rStyle w:val="gnd-iwgdh3b"/>
-          <w:rFonts w:ascii="Consolas" w:hAnsi="Consolas"/>
-          <w:color w:val="FCFFE0"/>
-          <w:bdr w:val="none" w:sz="0" w:space="0" w:color="auto" w:frame="1"/>
-        </w:rPr>
-        <w:t xml:space="preserve">              </w:t>
-      </w:r>
+        <w:t>&lt;</w:t>
+      </w:r>
+      <w:proofErr w:type="spellStart"/>
       <w:r>
         <w:rPr>
           <w:rStyle w:val="gnd-iwgdh3b"/>
@@ -6888,17 +8830,9 @@
           <w:color w:val="FCFFE0"/>
           <w:bdr w:val="none" w:sz="0" w:space="0" w:color="auto" w:frame="1"/>
         </w:rPr>
-        <w:t>&lt;dbl&gt;</w:t>
-      </w:r>
-      <w:r>
-        <w:rPr>
-          <w:rStyle w:val="gnd-iwgdh3b"/>
-          <w:rFonts w:ascii="Consolas" w:hAnsi="Consolas"/>
-          <w:color w:val="FCFFE0"/>
-          <w:bdr w:val="none" w:sz="0" w:space="0" w:color="auto" w:frame="1"/>
-        </w:rPr>
-        <w:t xml:space="preserve">  </w:t>
-      </w:r>
+        <w:t>chr</w:t>
+      </w:r>
+      <w:proofErr w:type="spellEnd"/>
       <w:r>
         <w:rPr>
           <w:rStyle w:val="gnd-iwgdh3b"/>
@@ -6908,16 +8842,16 @@
           <w:color w:val="FCFFE0"/>
           <w:bdr w:val="none" w:sz="0" w:space="0" w:color="auto" w:frame="1"/>
         </w:rPr>
-        <w:t>&lt;dbl&gt;</w:t>
-      </w:r>
-      <w:r>
-        <w:rPr>
-          <w:rStyle w:val="gnd-iwgdh3b"/>
-          <w:rFonts w:ascii="Consolas" w:hAnsi="Consolas"/>
-          <w:color w:val="FCFFE0"/>
-          <w:bdr w:val="none" w:sz="0" w:space="0" w:color="auto" w:frame="1"/>
-        </w:rPr>
-        <w:t xml:space="preserve">  </w:t>
+        <w:t>&gt;</w:t>
+      </w:r>
+      <w:r>
+        <w:rPr>
+          <w:rStyle w:val="gnd-iwgdh3b"/>
+          <w:rFonts w:ascii="Consolas" w:hAnsi="Consolas"/>
+          <w:color w:val="FCFFE0"/>
+          <w:bdr w:val="none" w:sz="0" w:space="0" w:color="auto" w:frame="1"/>
+        </w:rPr>
+        <w:t xml:space="preserve">              </w:t>
       </w:r>
       <w:r>
         <w:rPr>
@@ -6928,17 +8862,9 @@
           <w:color w:val="FCFFE0"/>
           <w:bdr w:val="none" w:sz="0" w:space="0" w:color="auto" w:frame="1"/>
         </w:rPr>
-        <w:t>&lt;dbl&gt;</w:t>
-      </w:r>
-      <w:r>
-        <w:rPr>
-          <w:rStyle w:val="gnd-iwgdh3b"/>
-          <w:rFonts w:ascii="Consolas" w:hAnsi="Consolas"/>
-          <w:color w:val="FCFFE0"/>
-          <w:bdr w:val="none" w:sz="0" w:space="0" w:color="auto" w:frame="1"/>
-        </w:rPr>
-        <w:t xml:space="preserve">     </w:t>
-      </w:r>
+        <w:t>&lt;</w:t>
+      </w:r>
+      <w:proofErr w:type="spellStart"/>
       <w:r>
         <w:rPr>
           <w:rStyle w:val="gnd-iwgdh3b"/>
@@ -6948,7 +8874,153 @@
           <w:color w:val="FCFFE0"/>
           <w:bdr w:val="none" w:sz="0" w:space="0" w:color="auto" w:frame="1"/>
         </w:rPr>
-        <w:t>&lt;dbl&gt;</w:t>
+        <w:t>dbl</w:t>
+      </w:r>
+      <w:proofErr w:type="spellEnd"/>
+      <w:proofErr w:type="gramStart"/>
+      <w:r>
+        <w:rPr>
+          <w:rStyle w:val="gnd-iwgdh3b"/>
+          <w:rFonts w:ascii="Consolas" w:hAnsi="Consolas"/>
+          <w:i/>
+          <w:iCs/>
+          <w:color w:val="FCFFE0"/>
+          <w:bdr w:val="none" w:sz="0" w:space="0" w:color="auto" w:frame="1"/>
+        </w:rPr>
+        <w:t>&gt;</w:t>
+      </w:r>
+      <w:r>
+        <w:rPr>
+          <w:rStyle w:val="gnd-iwgdh3b"/>
+          <w:rFonts w:ascii="Consolas" w:hAnsi="Consolas"/>
+          <w:color w:val="FCFFE0"/>
+          <w:bdr w:val="none" w:sz="0" w:space="0" w:color="auto" w:frame="1"/>
+        </w:rPr>
+        <w:t xml:space="preserve">  </w:t>
+      </w:r>
+      <w:r>
+        <w:rPr>
+          <w:rStyle w:val="gnd-iwgdh3b"/>
+          <w:rFonts w:ascii="Consolas" w:hAnsi="Consolas"/>
+          <w:i/>
+          <w:iCs/>
+          <w:color w:val="FCFFE0"/>
+          <w:bdr w:val="none" w:sz="0" w:space="0" w:color="auto" w:frame="1"/>
+        </w:rPr>
+        <w:t>&lt;</w:t>
+      </w:r>
+      <w:proofErr w:type="spellStart"/>
+      <w:proofErr w:type="gramEnd"/>
+      <w:r>
+        <w:rPr>
+          <w:rStyle w:val="gnd-iwgdh3b"/>
+          <w:rFonts w:ascii="Consolas" w:hAnsi="Consolas"/>
+          <w:i/>
+          <w:iCs/>
+          <w:color w:val="FCFFE0"/>
+          <w:bdr w:val="none" w:sz="0" w:space="0" w:color="auto" w:frame="1"/>
+        </w:rPr>
+        <w:t>dbl</w:t>
+      </w:r>
+      <w:proofErr w:type="spellEnd"/>
+      <w:r>
+        <w:rPr>
+          <w:rStyle w:val="gnd-iwgdh3b"/>
+          <w:rFonts w:ascii="Consolas" w:hAnsi="Consolas"/>
+          <w:i/>
+          <w:iCs/>
+          <w:color w:val="FCFFE0"/>
+          <w:bdr w:val="none" w:sz="0" w:space="0" w:color="auto" w:frame="1"/>
+        </w:rPr>
+        <w:t>&gt;</w:t>
+      </w:r>
+      <w:r>
+        <w:rPr>
+          <w:rStyle w:val="gnd-iwgdh3b"/>
+          <w:rFonts w:ascii="Consolas" w:hAnsi="Consolas"/>
+          <w:color w:val="FCFFE0"/>
+          <w:bdr w:val="none" w:sz="0" w:space="0" w:color="auto" w:frame="1"/>
+        </w:rPr>
+        <w:t xml:space="preserve">  </w:t>
+      </w:r>
+      <w:r>
+        <w:rPr>
+          <w:rStyle w:val="gnd-iwgdh3b"/>
+          <w:rFonts w:ascii="Consolas" w:hAnsi="Consolas"/>
+          <w:i/>
+          <w:iCs/>
+          <w:color w:val="FCFFE0"/>
+          <w:bdr w:val="none" w:sz="0" w:space="0" w:color="auto" w:frame="1"/>
+        </w:rPr>
+        <w:t>&lt;</w:t>
+      </w:r>
+      <w:proofErr w:type="spellStart"/>
+      <w:r>
+        <w:rPr>
+          <w:rStyle w:val="gnd-iwgdh3b"/>
+          <w:rFonts w:ascii="Consolas" w:hAnsi="Consolas"/>
+          <w:i/>
+          <w:iCs/>
+          <w:color w:val="FCFFE0"/>
+          <w:bdr w:val="none" w:sz="0" w:space="0" w:color="auto" w:frame="1"/>
+        </w:rPr>
+        <w:t>dbl</w:t>
+      </w:r>
+      <w:proofErr w:type="spellEnd"/>
+      <w:r>
+        <w:rPr>
+          <w:rStyle w:val="gnd-iwgdh3b"/>
+          <w:rFonts w:ascii="Consolas" w:hAnsi="Consolas"/>
+          <w:i/>
+          <w:iCs/>
+          <w:color w:val="FCFFE0"/>
+          <w:bdr w:val="none" w:sz="0" w:space="0" w:color="auto" w:frame="1"/>
+        </w:rPr>
+        <w:t>&gt;</w:t>
+      </w:r>
+      <w:r>
+        <w:rPr>
+          <w:rStyle w:val="gnd-iwgdh3b"/>
+          <w:rFonts w:ascii="Consolas" w:hAnsi="Consolas"/>
+          <w:color w:val="FCFFE0"/>
+          <w:bdr w:val="none" w:sz="0" w:space="0" w:color="auto" w:frame="1"/>
+        </w:rPr>
+        <w:t xml:space="preserve">     </w:t>
+      </w:r>
+      <w:r>
+        <w:rPr>
+          <w:rStyle w:val="gnd-iwgdh3b"/>
+          <w:rFonts w:ascii="Consolas" w:hAnsi="Consolas"/>
+          <w:i/>
+          <w:iCs/>
+          <w:color w:val="FCFFE0"/>
+          <w:bdr w:val="none" w:sz="0" w:space="0" w:color="auto" w:frame="1"/>
+        </w:rPr>
+        <w:t>&lt;</w:t>
+      </w:r>
+      <w:proofErr w:type="spellStart"/>
+      <w:r>
+        <w:rPr>
+          <w:rStyle w:val="gnd-iwgdh3b"/>
+          <w:rFonts w:ascii="Consolas" w:hAnsi="Consolas"/>
+          <w:i/>
+          <w:iCs/>
+          <w:color w:val="FCFFE0"/>
+          <w:bdr w:val="none" w:sz="0" w:space="0" w:color="auto" w:frame="1"/>
+        </w:rPr>
+        <w:t>dbl</w:t>
+      </w:r>
+      <w:proofErr w:type="spellEnd"/>
+      <w:r>
+        <w:rPr>
+          <w:rStyle w:val="gnd-iwgdh3b"/>
+          <w:rFonts w:ascii="Consolas" w:hAnsi="Consolas"/>
+          <w:i/>
+          <w:iCs/>
+          <w:color w:val="FCFFE0"/>
+          <w:bdr w:val="none" w:sz="0" w:space="0" w:color="auto" w:frame="1"/>
+        </w:rPr>
+        <w:t>&gt;</w:t>
       </w:r>
     </w:p>
     <w:p>
@@ -7407,7 +9479,71 @@
                 <w:color w:val="000000"/>
               </w:rPr>
               <w:br/>
-              <w:t>Hint: geom_smooth(method=’lm’, formula=’y~log(x)’)</w:t>
+              <w:t xml:space="preserve">Hint: </w:t>
+            </w:r>
+            <w:proofErr w:type="spellStart"/>
+            <w:r>
+              <w:rPr>
+                <w:rFonts w:ascii="Calibri" w:eastAsia="Times New Roman" w:hAnsi="Calibri" w:cs="Calibri"/>
+                <w:color w:val="000000"/>
+              </w:rPr>
+              <w:t>geom_</w:t>
+            </w:r>
+            <w:proofErr w:type="gramStart"/>
+            <w:r>
+              <w:rPr>
+                <w:rFonts w:ascii="Calibri" w:eastAsia="Times New Roman" w:hAnsi="Calibri" w:cs="Calibri"/>
+                <w:color w:val="000000"/>
+              </w:rPr>
+              <w:t>smooth</w:t>
+            </w:r>
+            <w:proofErr w:type="spellEnd"/>
+            <w:r>
+              <w:rPr>
+                <w:rFonts w:ascii="Calibri" w:eastAsia="Times New Roman" w:hAnsi="Calibri" w:cs="Calibri"/>
+                <w:color w:val="000000"/>
+              </w:rPr>
+              <w:t>(</w:t>
+            </w:r>
+            <w:proofErr w:type="gramEnd"/>
+            <w:r>
+              <w:rPr>
+                <w:rFonts w:ascii="Calibri" w:eastAsia="Times New Roman" w:hAnsi="Calibri" w:cs="Calibri"/>
+                <w:color w:val="000000"/>
+              </w:rPr>
+              <w:t>method=’</w:t>
+            </w:r>
+            <w:proofErr w:type="spellStart"/>
+            <w:r>
+              <w:rPr>
+                <w:rFonts w:ascii="Calibri" w:eastAsia="Times New Roman" w:hAnsi="Calibri" w:cs="Calibri"/>
+                <w:color w:val="000000"/>
+              </w:rPr>
+              <w:t>lm</w:t>
+            </w:r>
+            <w:proofErr w:type="spellEnd"/>
+            <w:r>
+              <w:rPr>
+                <w:rFonts w:ascii="Calibri" w:eastAsia="Times New Roman" w:hAnsi="Calibri" w:cs="Calibri"/>
+                <w:color w:val="000000"/>
+              </w:rPr>
+              <w:t>’, formula=’</w:t>
+            </w:r>
+            <w:proofErr w:type="spellStart"/>
+            <w:r>
+              <w:rPr>
+                <w:rFonts w:ascii="Calibri" w:eastAsia="Times New Roman" w:hAnsi="Calibri" w:cs="Calibri"/>
+                <w:color w:val="000000"/>
+              </w:rPr>
+              <w:t>y~log</w:t>
+            </w:r>
+            <w:proofErr w:type="spellEnd"/>
+            <w:r>
+              <w:rPr>
+                <w:rFonts w:ascii="Calibri" w:eastAsia="Times New Roman" w:hAnsi="Calibri" w:cs="Calibri"/>
+                <w:color w:val="000000"/>
+              </w:rPr>
+              <w:t>(x)’)</w:t>
             </w:r>
           </w:p>
           <w:p>
@@ -7519,7 +9655,98 @@
           <w:sz w:val="20"/>
           <w:szCs w:val="20"/>
         </w:rPr>
-        <w:t>&gt; ggplot(data=happygdp, aes(x=gdp, y=satisfaction)) +</w:t>
+        <w:t xml:space="preserve">&gt; </w:t>
+      </w:r>
+      <w:proofErr w:type="spellStart"/>
+      <w:proofErr w:type="gramStart"/>
+      <w:r>
+        <w:rPr>
+          <w:rFonts w:ascii="Consolas" w:eastAsia="Times New Roman" w:hAnsi="Consolas" w:cs="Courier New"/>
+          <w:color w:val="949C8B"/>
+          <w:sz w:val="20"/>
+          <w:szCs w:val="20"/>
+        </w:rPr>
+        <w:t>ggplot</w:t>
+      </w:r>
+      <w:proofErr w:type="spellEnd"/>
+      <w:r>
+        <w:rPr>
+          <w:rFonts w:ascii="Consolas" w:eastAsia="Times New Roman" w:hAnsi="Consolas" w:cs="Courier New"/>
+          <w:color w:val="949C8B"/>
+          <w:sz w:val="20"/>
+          <w:szCs w:val="20"/>
+        </w:rPr>
+        <w:t>(</w:t>
+      </w:r>
+      <w:proofErr w:type="gramEnd"/>
+      <w:r>
+        <w:rPr>
+          <w:rFonts w:ascii="Consolas" w:eastAsia="Times New Roman" w:hAnsi="Consolas" w:cs="Courier New"/>
+          <w:color w:val="949C8B"/>
+          <w:sz w:val="20"/>
+          <w:szCs w:val="20"/>
+        </w:rPr>
+        <w:t>data=</w:t>
+      </w:r>
+      <w:proofErr w:type="spellStart"/>
+      <w:r>
+        <w:rPr>
+          <w:rFonts w:ascii="Consolas" w:eastAsia="Times New Roman" w:hAnsi="Consolas" w:cs="Courier New"/>
+          <w:color w:val="949C8B"/>
+          <w:sz w:val="20"/>
+          <w:szCs w:val="20"/>
+        </w:rPr>
+        <w:t>happygdp</w:t>
+      </w:r>
+      <w:proofErr w:type="spellEnd"/>
+      <w:r>
+        <w:rPr>
+          <w:rFonts w:ascii="Consolas" w:eastAsia="Times New Roman" w:hAnsi="Consolas" w:cs="Courier New"/>
+          <w:color w:val="949C8B"/>
+          <w:sz w:val="20"/>
+          <w:szCs w:val="20"/>
+        </w:rPr>
+        <w:t xml:space="preserve">, </w:t>
+      </w:r>
+      <w:proofErr w:type="spellStart"/>
+      <w:r>
+        <w:rPr>
+          <w:rFonts w:ascii="Consolas" w:eastAsia="Times New Roman" w:hAnsi="Consolas" w:cs="Courier New"/>
+          <w:color w:val="949C8B"/>
+          <w:sz w:val="20"/>
+          <w:szCs w:val="20"/>
+        </w:rPr>
+        <w:t>aes</w:t>
+      </w:r>
+      <w:proofErr w:type="spellEnd"/>
+      <w:r>
+        <w:rPr>
+          <w:rFonts w:ascii="Consolas" w:eastAsia="Times New Roman" w:hAnsi="Consolas" w:cs="Courier New"/>
+          <w:color w:val="949C8B"/>
+          <w:sz w:val="20"/>
+          <w:szCs w:val="20"/>
+        </w:rPr>
+        <w:t>(x=</w:t>
+      </w:r>
+      <w:proofErr w:type="spellStart"/>
+      <w:r>
+        <w:rPr>
+          <w:rFonts w:ascii="Consolas" w:eastAsia="Times New Roman" w:hAnsi="Consolas" w:cs="Courier New"/>
+          <w:color w:val="949C8B"/>
+          <w:sz w:val="20"/>
+          <w:szCs w:val="20"/>
+        </w:rPr>
+        <w:t>gdp</w:t>
+      </w:r>
+      <w:proofErr w:type="spellEnd"/>
+      <w:r>
+        <w:rPr>
+          <w:rFonts w:ascii="Consolas" w:eastAsia="Times New Roman" w:hAnsi="Consolas" w:cs="Courier New"/>
+          <w:color w:val="949C8B"/>
+          <w:sz w:val="20"/>
+          <w:szCs w:val="20"/>
+        </w:rPr>
+        <w:t>, y=satisfaction)) +</w:t>
       </w:r>
     </w:p>
     <w:p>
@@ -7559,7 +9786,27 @@
           <w:sz w:val="20"/>
           <w:szCs w:val="20"/>
         </w:rPr>
-        <w:t>+   geom_point(na.rm = TRUE) +</w:t>
+        <w:t>+   geom_</w:t>
+      </w:r>
+      <w:proofErr w:type="gramStart"/>
+      <w:r>
+        <w:rPr>
+          <w:rFonts w:ascii="Consolas" w:eastAsia="Times New Roman" w:hAnsi="Consolas" w:cs="Courier New"/>
+          <w:color w:val="949C8B"/>
+          <w:sz w:val="20"/>
+          <w:szCs w:val="20"/>
+        </w:rPr>
+        <w:t>point(</w:t>
+      </w:r>
+      <w:proofErr w:type="gramEnd"/>
+      <w:r>
+        <w:rPr>
+          <w:rFonts w:ascii="Consolas" w:eastAsia="Times New Roman" w:hAnsi="Consolas" w:cs="Courier New"/>
+          <w:color w:val="949C8B"/>
+          <w:sz w:val="20"/>
+          <w:szCs w:val="20"/>
+        </w:rPr>
+        <w:t>na.rm = TRUE) +</w:t>
       </w:r>
     </w:p>
     <w:p>
@@ -7599,7 +9846,107 @@
           <w:sz w:val="20"/>
           <w:szCs w:val="20"/>
         </w:rPr>
-        <w:t>+   geom_smooth(formula = y ~ log(x), method="lm", se=FALSE, linetype="dashed", colour = "grey", na.rm = TRUE) +</w:t>
+        <w:t xml:space="preserve">+   </w:t>
+      </w:r>
+      <w:proofErr w:type="spellStart"/>
+      <w:r>
+        <w:rPr>
+          <w:rFonts w:ascii="Consolas" w:eastAsia="Times New Roman" w:hAnsi="Consolas" w:cs="Courier New"/>
+          <w:color w:val="949C8B"/>
+          <w:sz w:val="20"/>
+          <w:szCs w:val="20"/>
+        </w:rPr>
+        <w:t>geom_</w:t>
+      </w:r>
+      <w:proofErr w:type="gramStart"/>
+      <w:r>
+        <w:rPr>
+          <w:rFonts w:ascii="Consolas" w:eastAsia="Times New Roman" w:hAnsi="Consolas" w:cs="Courier New"/>
+          <w:color w:val="949C8B"/>
+          <w:sz w:val="20"/>
+          <w:szCs w:val="20"/>
+        </w:rPr>
+        <w:t>smooth</w:t>
+      </w:r>
+      <w:proofErr w:type="spellEnd"/>
+      <w:r>
+        <w:rPr>
+          <w:rFonts w:ascii="Consolas" w:eastAsia="Times New Roman" w:hAnsi="Consolas" w:cs="Courier New"/>
+          <w:color w:val="949C8B"/>
+          <w:sz w:val="20"/>
+          <w:szCs w:val="20"/>
+        </w:rPr>
+        <w:t>(</w:t>
+      </w:r>
+      <w:proofErr w:type="gramEnd"/>
+      <w:r>
+        <w:rPr>
+          <w:rFonts w:ascii="Consolas" w:eastAsia="Times New Roman" w:hAnsi="Consolas" w:cs="Courier New"/>
+          <w:color w:val="949C8B"/>
+          <w:sz w:val="20"/>
+          <w:szCs w:val="20"/>
+        </w:rPr>
+        <w:t>formula = y ~ log(x), method="</w:t>
+      </w:r>
+      <w:proofErr w:type="spellStart"/>
+      <w:r>
+        <w:rPr>
+          <w:rFonts w:ascii="Consolas" w:eastAsia="Times New Roman" w:hAnsi="Consolas" w:cs="Courier New"/>
+          <w:color w:val="949C8B"/>
+          <w:sz w:val="20"/>
+          <w:szCs w:val="20"/>
+        </w:rPr>
+        <w:t>lm</w:t>
+      </w:r>
+      <w:proofErr w:type="spellEnd"/>
+      <w:r>
+        <w:rPr>
+          <w:rFonts w:ascii="Consolas" w:eastAsia="Times New Roman" w:hAnsi="Consolas" w:cs="Courier New"/>
+          <w:color w:val="949C8B"/>
+          <w:sz w:val="20"/>
+          <w:szCs w:val="20"/>
+        </w:rPr>
+        <w:t xml:space="preserve">", se=FALSE, </w:t>
+      </w:r>
+      <w:proofErr w:type="spellStart"/>
+      <w:r>
+        <w:rPr>
+          <w:rFonts w:ascii="Consolas" w:eastAsia="Times New Roman" w:hAnsi="Consolas" w:cs="Courier New"/>
+          <w:color w:val="949C8B"/>
+          <w:sz w:val="20"/>
+          <w:szCs w:val="20"/>
+        </w:rPr>
+        <w:t>linetype</w:t>
+      </w:r>
+      <w:proofErr w:type="spellEnd"/>
+      <w:r>
+        <w:rPr>
+          <w:rFonts w:ascii="Consolas" w:eastAsia="Times New Roman" w:hAnsi="Consolas" w:cs="Courier New"/>
+          <w:color w:val="949C8B"/>
+          <w:sz w:val="20"/>
+          <w:szCs w:val="20"/>
+        </w:rPr>
+        <w:t xml:space="preserve">="dashed", </w:t>
+      </w:r>
+      <w:proofErr w:type="spellStart"/>
+      <w:r>
+        <w:rPr>
+          <w:rFonts w:ascii="Consolas" w:eastAsia="Times New Roman" w:hAnsi="Consolas" w:cs="Courier New"/>
+          <w:color w:val="949C8B"/>
+          <w:sz w:val="20"/>
+          <w:szCs w:val="20"/>
+        </w:rPr>
+        <w:t>colour</w:t>
+      </w:r>
+      <w:proofErr w:type="spellEnd"/>
+      <w:r>
+        <w:rPr>
+          <w:rFonts w:ascii="Consolas" w:eastAsia="Times New Roman" w:hAnsi="Consolas" w:cs="Courier New"/>
+          <w:color w:val="949C8B"/>
+          <w:sz w:val="20"/>
+          <w:szCs w:val="20"/>
+        </w:rPr>
+        <w:t xml:space="preserve"> = "grey", na.rm = TRUE) +</w:t>
       </w:r>
     </w:p>
     <w:p>
@@ -7639,7 +9986,47 @@
           <w:sz w:val="20"/>
           <w:szCs w:val="20"/>
         </w:rPr>
-        <w:t>+   theme_minimal() +</w:t>
+        <w:t xml:space="preserve">+   </w:t>
+      </w:r>
+      <w:proofErr w:type="spellStart"/>
+      <w:r>
+        <w:rPr>
+          <w:rFonts w:ascii="Consolas" w:eastAsia="Times New Roman" w:hAnsi="Consolas" w:cs="Courier New"/>
+          <w:color w:val="949C8B"/>
+          <w:sz w:val="20"/>
+          <w:szCs w:val="20"/>
+        </w:rPr>
+        <w:t>theme_</w:t>
+      </w:r>
+      <w:proofErr w:type="gramStart"/>
+      <w:r>
+        <w:rPr>
+          <w:rFonts w:ascii="Consolas" w:eastAsia="Times New Roman" w:hAnsi="Consolas" w:cs="Courier New"/>
+          <w:color w:val="949C8B"/>
+          <w:sz w:val="20"/>
+          <w:szCs w:val="20"/>
+        </w:rPr>
+        <w:t>minimal</w:t>
+      </w:r>
+      <w:proofErr w:type="spellEnd"/>
+      <w:r>
+        <w:rPr>
+          <w:rFonts w:ascii="Consolas" w:eastAsia="Times New Roman" w:hAnsi="Consolas" w:cs="Courier New"/>
+          <w:color w:val="949C8B"/>
+          <w:sz w:val="20"/>
+          <w:szCs w:val="20"/>
+        </w:rPr>
+        <w:t>(</w:t>
+      </w:r>
+      <w:proofErr w:type="gramEnd"/>
+      <w:r>
+        <w:rPr>
+          <w:rFonts w:ascii="Consolas" w:eastAsia="Times New Roman" w:hAnsi="Consolas" w:cs="Courier New"/>
+          <w:color w:val="949C8B"/>
+          <w:sz w:val="20"/>
+          <w:szCs w:val="20"/>
+        </w:rPr>
+        <w:t>) +</w:t>
       </w:r>
     </w:p>
     <w:p>
@@ -7679,7 +10066,27 @@
           <w:sz w:val="20"/>
           <w:szCs w:val="20"/>
         </w:rPr>
-        <w:t>+   labs(y="Life satisfaction score", x="GDP per capita", title="The Relationship Between Money and Happiness") +</w:t>
+        <w:t xml:space="preserve">+   </w:t>
+      </w:r>
+      <w:proofErr w:type="gramStart"/>
+      <w:r>
+        <w:rPr>
+          <w:rFonts w:ascii="Consolas" w:eastAsia="Times New Roman" w:hAnsi="Consolas" w:cs="Courier New"/>
+          <w:color w:val="949C8B"/>
+          <w:sz w:val="20"/>
+          <w:szCs w:val="20"/>
+        </w:rPr>
+        <w:t>labs(</w:t>
+      </w:r>
+      <w:proofErr w:type="gramEnd"/>
+      <w:r>
+        <w:rPr>
+          <w:rFonts w:ascii="Consolas" w:eastAsia="Times New Roman" w:hAnsi="Consolas" w:cs="Courier New"/>
+          <w:color w:val="949C8B"/>
+          <w:sz w:val="20"/>
+          <w:szCs w:val="20"/>
+        </w:rPr>
+        <w:t>y="Life satisfaction score", x="GDP per capita", title="The Relationship Between Money and Happiness") +</w:t>
       </w:r>
     </w:p>
     <w:p>
@@ -7719,8 +10126,39 @@
           <w:sz w:val="20"/>
           <w:szCs w:val="20"/>
         </w:rPr>
-        <w:t>+   geom_label(</w:t>
-      </w:r>
+        <w:t xml:space="preserve">+   </w:t>
+      </w:r>
+      <w:proofErr w:type="spellStart"/>
+      <w:r>
+        <w:rPr>
+          <w:rFonts w:ascii="Consolas" w:eastAsia="Times New Roman" w:hAnsi="Consolas" w:cs="Courier New"/>
+          <w:color w:val="949C8B"/>
+          <w:sz w:val="20"/>
+          <w:szCs w:val="20"/>
+        </w:rPr>
+        <w:t>geom_</w:t>
+      </w:r>
+      <w:proofErr w:type="gramStart"/>
+      <w:r>
+        <w:rPr>
+          <w:rFonts w:ascii="Consolas" w:eastAsia="Times New Roman" w:hAnsi="Consolas" w:cs="Courier New"/>
+          <w:color w:val="949C8B"/>
+          <w:sz w:val="20"/>
+          <w:szCs w:val="20"/>
+        </w:rPr>
+        <w:t>label</w:t>
+      </w:r>
+      <w:proofErr w:type="spellEnd"/>
+      <w:r>
+        <w:rPr>
+          <w:rFonts w:ascii="Consolas" w:eastAsia="Times New Roman" w:hAnsi="Consolas" w:cs="Courier New"/>
+          <w:color w:val="949C8B"/>
+          <w:sz w:val="20"/>
+          <w:szCs w:val="20"/>
+        </w:rPr>
+        <w:t>(</w:t>
+      </w:r>
+      <w:proofErr w:type="gramEnd"/>
     </w:p>
     <w:p>
       <w:pPr>
@@ -7760,7 +10198,47 @@
           <w:szCs w:val="20"/>
         </w:rPr>
         <w:lastRenderedPageBreak/>
-        <w:t>+     data = happygdp %&gt;% subset(abs(ln_sresid)&gt;2),</w:t>
+        <w:t xml:space="preserve">+     data = </w:t>
+      </w:r>
+      <w:proofErr w:type="spellStart"/>
+      <w:r>
+        <w:rPr>
+          <w:rFonts w:ascii="Consolas" w:eastAsia="Times New Roman" w:hAnsi="Consolas" w:cs="Courier New"/>
+          <w:color w:val="949C8B"/>
+          <w:sz w:val="20"/>
+          <w:szCs w:val="20"/>
+        </w:rPr>
+        <w:t>happygdp</w:t>
+      </w:r>
+      <w:proofErr w:type="spellEnd"/>
+      <w:r>
+        <w:rPr>
+          <w:rFonts w:ascii="Consolas" w:eastAsia="Times New Roman" w:hAnsi="Consolas" w:cs="Courier New"/>
+          <w:color w:val="949C8B"/>
+          <w:sz w:val="20"/>
+          <w:szCs w:val="20"/>
+        </w:rPr>
+        <w:t xml:space="preserve"> %&gt;% subset(abs(</w:t>
+      </w:r>
+      <w:proofErr w:type="spellStart"/>
+      <w:r>
+        <w:rPr>
+          <w:rFonts w:ascii="Consolas" w:eastAsia="Times New Roman" w:hAnsi="Consolas" w:cs="Courier New"/>
+          <w:color w:val="949C8B"/>
+          <w:sz w:val="20"/>
+          <w:szCs w:val="20"/>
+        </w:rPr>
+        <w:t>ln_sresid</w:t>
+      </w:r>
+      <w:proofErr w:type="spellEnd"/>
+      <w:r>
+        <w:rPr>
+          <w:rFonts w:ascii="Consolas" w:eastAsia="Times New Roman" w:hAnsi="Consolas" w:cs="Courier New"/>
+          <w:color w:val="949C8B"/>
+          <w:sz w:val="20"/>
+          <w:szCs w:val="20"/>
+        </w:rPr>
+        <w:t>)&gt;2),</w:t>
       </w:r>
     </w:p>
     <w:p>
@@ -7800,7 +10278,27 @@
           <w:sz w:val="20"/>
           <w:szCs w:val="20"/>
         </w:rPr>
-        <w:t>+     aes(label=country)</w:t>
+        <w:t xml:space="preserve">+     </w:t>
+      </w:r>
+      <w:proofErr w:type="spellStart"/>
+      <w:r>
+        <w:rPr>
+          <w:rFonts w:ascii="Consolas" w:eastAsia="Times New Roman" w:hAnsi="Consolas" w:cs="Courier New"/>
+          <w:color w:val="949C8B"/>
+          <w:sz w:val="20"/>
+          <w:szCs w:val="20"/>
+        </w:rPr>
+        <w:t>aes</w:t>
+      </w:r>
+      <w:proofErr w:type="spellEnd"/>
+      <w:r>
+        <w:rPr>
+          <w:rFonts w:ascii="Consolas" w:eastAsia="Times New Roman" w:hAnsi="Consolas" w:cs="Courier New"/>
+          <w:color w:val="949C8B"/>
+          <w:sz w:val="20"/>
+          <w:szCs w:val="20"/>
+        </w:rPr>
+        <w:t>(label=country)</w:t>
       </w:r>
     </w:p>
     <w:p>
@@ -7970,16 +10468,7 @@
           <w:rFonts w:ascii="Calibri" w:eastAsia="Times New Roman" w:hAnsi="Calibri" w:cs="Calibri"/>
           <w:color w:val="000000"/>
         </w:rPr>
-        <w:t xml:space="preserve"> None of the outliers in this model (Nicaragua, Uzbekistan, Somalia, Sierra Leone, Mozambique, and Botswana) overlap with the outliers in the non-transformed model (Costa Rica, Luxembourg, Burundi, and Central African Republic)</w:t>
-      </w:r>
-      <w:bookmarkStart w:id="0" w:name="_GoBack"/>
-      <w:bookmarkEnd w:id="0"/>
-      <w:r>
-        <w:rPr>
-          <w:rFonts w:ascii="Calibri" w:eastAsia="Times New Roman" w:hAnsi="Calibri" w:cs="Calibri"/>
-          <w:color w:val="000000"/>
-        </w:rPr>
-        <w:t>. Additionally</w:t>
+        <w:t xml:space="preserve"> None of the outliers in this model (Nicaragua, Uzbekistan, Somalia, Sierra Leone, Mozambique, and Botswana) overlap with the outliers in the non-transformed model (Costa Rica, Luxembourg, Burundi, and Central African Republic). Additionally</w:t>
       </w:r>
       <w:r>
         <w:rPr>
@@ -8204,7 +10693,35 @@
           <w:rFonts w:ascii="Calibri" w:eastAsia="Times New Roman" w:hAnsi="Calibri" w:cs="Calibri"/>
           <w:color w:val="000000"/>
         </w:rPr>
-        <w:t xml:space="preserve"> is not an outlier in the true relationship between satisfaction and GDP because satisfaction is better defined as increasing as a function of the log of GDP. This means satisfaction increases more for changes in lower amounts of GDP per capita (e.g. $10K to $15K) and starts to increase less as GDP per capita is higher (e.g. $90K to $95K).</w:t>
+        <w:t xml:space="preserve"> is not an outlier in the true relationship between satisfaction and GDP because satisfaction is better defined as increasing as a function of the log of GDP. This means satisfaction increases more for changes in lower amounts of GDP per capita (e.g. $10K to $15K) and</w:t>
+      </w:r>
+      <w:r>
+        <w:rPr>
+          <w:rFonts w:ascii="Calibri" w:eastAsia="Times New Roman" w:hAnsi="Calibri" w:cs="Calibri"/>
+          <w:color w:val="000000"/>
+        </w:rPr>
+        <w:t xml:space="preserve"> </w:t>
+      </w:r>
+      <w:r>
+        <w:rPr>
+          <w:rFonts w:ascii="Calibri" w:eastAsia="Times New Roman" w:hAnsi="Calibri" w:cs="Calibri"/>
+          <w:color w:val="000000"/>
+        </w:rPr>
+        <w:t>increase</w:t>
+      </w:r>
+      <w:r>
+        <w:rPr>
+          <w:rFonts w:ascii="Calibri" w:eastAsia="Times New Roman" w:hAnsi="Calibri" w:cs="Calibri"/>
+          <w:color w:val="000000"/>
+        </w:rPr>
+        <w:t>s</w:t>
+      </w:r>
+      <w:r>
+        <w:rPr>
+          <w:rFonts w:ascii="Calibri" w:eastAsia="Times New Roman" w:hAnsi="Calibri" w:cs="Calibri"/>
+          <w:color w:val="000000"/>
+        </w:rPr>
+        <w:t xml:space="preserve"> less as GDP per capita is higher (e.g. $90K to $95K).</w:t>
       </w:r>
     </w:p>
     <w:p>
@@ -8492,7 +11009,30 @@
           <w:rFonts w:ascii="Calibri" w:eastAsia="Times New Roman" w:hAnsi="Calibri" w:cs="Calibri"/>
           <w:color w:val="000000"/>
         </w:rPr>
-        <w:t xml:space="preserve">Homoscedasticity: the scale-location plot shows no pattern overall, and generally looks like a random scatter, the assumption of homoscedasticity is met. </w:t>
+        <w:t xml:space="preserve">Homoscedasticity: the scale-location plot shows no pattern overall, and generally looks like a random </w:t>
+      </w:r>
+      <w:r>
+        <w:rPr>
+          <w:rFonts w:ascii="Calibri" w:eastAsia="Times New Roman" w:hAnsi="Calibri" w:cs="Calibri"/>
+          <w:color w:val="000000"/>
+        </w:rPr>
+        <w:t>scatter;</w:t>
+      </w:r>
+      <w:r>
+        <w:rPr>
+          <w:rFonts w:ascii="Calibri" w:eastAsia="Times New Roman" w:hAnsi="Calibri" w:cs="Calibri"/>
+          <w:color w:val="000000"/>
+        </w:rPr>
+        <w:t xml:space="preserve"> the assumption of homoscedasticity</w:t>
+      </w:r>
+      <w:bookmarkStart w:id="0" w:name="_GoBack"/>
+      <w:bookmarkEnd w:id="0"/>
+      <w:r>
+        <w:rPr>
+          <w:rFonts w:ascii="Calibri" w:eastAsia="Times New Roman" w:hAnsi="Calibri" w:cs="Calibri"/>
+          <w:color w:val="000000"/>
+        </w:rPr>
+        <w:t xml:space="preserve"> is met. </w:t>
       </w:r>
     </w:p>
     <w:p/>

</xml_diff>